<commit_message>
searching in a rotated sorted array 2
</commit_message>
<xml_diff>
--- a/_Assignments Q&A/Pranoy_Searching_Assignment_Solution.docx
+++ b/_Assignments Q&A/Pranoy_Searching_Assignment_Solution.docx
@@ -1916,6 +1916,26 @@
         </w:rPr>
         <w:t xml:space="preserve">Q2. </w:t>
       </w:r>
+      <w:hyperlink r:id="rId7" w:history="1">
+        <w:r>
+          <w:rPr>
+            <w:rStyle w:val="Hyperlink"/>
+            <w:rFonts w:ascii="Cambria" w:hAnsi="Cambria"/>
+            <w:sz w:val="28"/>
+            <w:szCs w:val="28"/>
+          </w:rPr>
+          <w:t>https://leetcode.com/problems/search-in-rotated-sorted-array-ii/</w:t>
+        </w:r>
+      </w:hyperlink>
+      <w:r>
+        <w:rPr>
+          <w:rFonts w:ascii="Cambria" w:hAnsi="Cambria"/>
+          <w:color w:val="auto"/>
+          <w:sz w:val="28"/>
+          <w:szCs w:val="28"/>
+        </w:rPr>
+        <w:t xml:space="preserve"> </w:t>
+      </w:r>
     </w:p>
     <w:p>
       <w:pPr>
@@ -1942,6 +1962,2353 @@
           <w:color w:val="auto"/>
         </w:rPr>
         <w:t>:</w:t>
+      </w:r>
+    </w:p>
+    <w:p>
+      <w:pPr>
+        <w:shd w:val="clear" w:color="auto" w:fill="FFFFFF"/>
+        <w:spacing w:after="0" w:line="240" w:lineRule="auto"/>
+        <w:rPr>
+          <w:rFonts w:ascii="JetBrains Mono" w:eastAsia="Times New Roman" w:hAnsi="JetBrains Mono" w:cs="JetBrains Mono"/>
+          <w:color w:val="080808"/>
+          <w:kern w:val="0"/>
+          <w:sz w:val="20"/>
+          <w:szCs w:val="20"/>
+          <w14:ligatures w14:val="none"/>
+        </w:rPr>
+      </w:pPr>
+      <w:r>
+        <w:rPr>
+          <w:rFonts w:ascii="JetBrains Mono" w:eastAsia="Times New Roman" w:hAnsi="JetBrains Mono" w:cs="JetBrains Mono"/>
+          <w:i/>
+          <w:iCs/>
+          <w:color w:val="8C8C8C"/>
+          <w:kern w:val="0"/>
+          <w:sz w:val="20"/>
+          <w:szCs w:val="20"/>
+          <w14:ligatures w14:val="none"/>
+        </w:rPr>
+        <w:t>/**</w:t>
+      </w:r>
+      <w:r>
+        <w:rPr>
+          <w:rFonts w:ascii="JetBrains Mono" w:eastAsia="Times New Roman" w:hAnsi="JetBrains Mono" w:cs="JetBrains Mono"/>
+          <w:i/>
+          <w:iCs/>
+          <w:color w:val="8C8C8C"/>
+          <w:kern w:val="0"/>
+          <w:sz w:val="20"/>
+          <w:szCs w:val="20"/>
+          <w14:ligatures w14:val="none"/>
+        </w:rPr>
+        <w:br/>
+        <w:t xml:space="preserve"> * @author pranoy.chakraborty</w:t>
+      </w:r>
+      <w:r>
+        <w:rPr>
+          <w:rFonts w:ascii="JetBrains Mono" w:eastAsia="Times New Roman" w:hAnsi="JetBrains Mono" w:cs="JetBrains Mono"/>
+          <w:i/>
+          <w:iCs/>
+          <w:color w:val="8C8C8C"/>
+          <w:kern w:val="0"/>
+          <w:sz w:val="20"/>
+          <w:szCs w:val="20"/>
+          <w14:ligatures w14:val="none"/>
+        </w:rPr>
+        <w:br/>
+        <w:t xml:space="preserve"> * @Date 19/06/2023</w:t>
+      </w:r>
+      <w:r>
+        <w:rPr>
+          <w:rFonts w:ascii="JetBrains Mono" w:eastAsia="Times New Roman" w:hAnsi="JetBrains Mono" w:cs="JetBrains Mono"/>
+          <w:i/>
+          <w:iCs/>
+          <w:color w:val="8C8C8C"/>
+          <w:kern w:val="0"/>
+          <w:sz w:val="20"/>
+          <w:szCs w:val="20"/>
+          <w14:ligatures w14:val="none"/>
+        </w:rPr>
+        <w:br/>
+        <w:t xml:space="preserve"> */</w:t>
+      </w:r>
+      <w:r>
+        <w:rPr>
+          <w:rFonts w:ascii="JetBrains Mono" w:eastAsia="Times New Roman" w:hAnsi="JetBrains Mono" w:cs="JetBrains Mono"/>
+          <w:i/>
+          <w:iCs/>
+          <w:color w:val="8C8C8C"/>
+          <w:kern w:val="0"/>
+          <w:sz w:val="20"/>
+          <w:szCs w:val="20"/>
+          <w14:ligatures w14:val="none"/>
+        </w:rPr>
+        <w:br/>
+      </w:r>
+      <w:r>
+        <w:rPr>
+          <w:rFonts w:ascii="JetBrains Mono" w:eastAsia="Times New Roman" w:hAnsi="JetBrains Mono" w:cs="JetBrains Mono"/>
+          <w:color w:val="0033B3"/>
+          <w:kern w:val="0"/>
+          <w:sz w:val="20"/>
+          <w:szCs w:val="20"/>
+          <w14:ligatures w14:val="none"/>
+        </w:rPr>
+        <w:t xml:space="preserve">public class </w:t>
+      </w:r>
+      <w:r>
+        <w:rPr>
+          <w:rFonts w:ascii="JetBrains Mono" w:eastAsia="Times New Roman" w:hAnsi="JetBrains Mono" w:cs="JetBrains Mono"/>
+          <w:color w:val="000000"/>
+          <w:kern w:val="0"/>
+          <w:sz w:val="20"/>
+          <w:szCs w:val="20"/>
+          <w14:ligatures w14:val="none"/>
+        </w:rPr>
+        <w:t xml:space="preserve">SearchRotatedSortedArrayII </w:t>
+      </w:r>
+      <w:r>
+        <w:rPr>
+          <w:rFonts w:ascii="JetBrains Mono" w:eastAsia="Times New Roman" w:hAnsi="JetBrains Mono" w:cs="JetBrains Mono"/>
+          <w:color w:val="080808"/>
+          <w:kern w:val="0"/>
+          <w:sz w:val="20"/>
+          <w:szCs w:val="20"/>
+          <w14:ligatures w14:val="none"/>
+        </w:rPr>
+        <w:t>{</w:t>
+      </w:r>
+      <w:r>
+        <w:rPr>
+          <w:rFonts w:ascii="JetBrains Mono" w:eastAsia="Times New Roman" w:hAnsi="JetBrains Mono" w:cs="JetBrains Mono"/>
+          <w:color w:val="080808"/>
+          <w:kern w:val="0"/>
+          <w:sz w:val="20"/>
+          <w:szCs w:val="20"/>
+          <w14:ligatures w14:val="none"/>
+        </w:rPr>
+        <w:br/>
+        <w:t xml:space="preserve">    </w:t>
+      </w:r>
+      <w:r>
+        <w:rPr>
+          <w:rFonts w:ascii="JetBrains Mono" w:eastAsia="Times New Roman" w:hAnsi="JetBrains Mono" w:cs="JetBrains Mono"/>
+          <w:color w:val="0033B3"/>
+          <w:kern w:val="0"/>
+          <w:sz w:val="20"/>
+          <w:szCs w:val="20"/>
+          <w14:ligatures w14:val="none"/>
+        </w:rPr>
+        <w:t xml:space="preserve">public static void </w:t>
+      </w:r>
+      <w:r>
+        <w:rPr>
+          <w:rFonts w:ascii="JetBrains Mono" w:eastAsia="Times New Roman" w:hAnsi="JetBrains Mono" w:cs="JetBrains Mono"/>
+          <w:color w:val="00627A"/>
+          <w:kern w:val="0"/>
+          <w:sz w:val="20"/>
+          <w:szCs w:val="20"/>
+          <w14:ligatures w14:val="none"/>
+        </w:rPr>
+        <w:t>main</w:t>
+      </w:r>
+      <w:r>
+        <w:rPr>
+          <w:rFonts w:ascii="JetBrains Mono" w:eastAsia="Times New Roman" w:hAnsi="JetBrains Mono" w:cs="JetBrains Mono"/>
+          <w:color w:val="080808"/>
+          <w:kern w:val="0"/>
+          <w:sz w:val="20"/>
+          <w:szCs w:val="20"/>
+          <w14:ligatures w14:val="none"/>
+        </w:rPr>
+        <w:t>(</w:t>
+      </w:r>
+      <w:r>
+        <w:rPr>
+          <w:rFonts w:ascii="JetBrains Mono" w:eastAsia="Times New Roman" w:hAnsi="JetBrains Mono" w:cs="JetBrains Mono"/>
+          <w:color w:val="000000"/>
+          <w:kern w:val="0"/>
+          <w:sz w:val="20"/>
+          <w:szCs w:val="20"/>
+          <w14:ligatures w14:val="none"/>
+        </w:rPr>
+        <w:t>String</w:t>
+      </w:r>
+      <w:r>
+        <w:rPr>
+          <w:rFonts w:ascii="JetBrains Mono" w:eastAsia="Times New Roman" w:hAnsi="JetBrains Mono" w:cs="JetBrains Mono"/>
+          <w:color w:val="080808"/>
+          <w:kern w:val="0"/>
+          <w:sz w:val="20"/>
+          <w:szCs w:val="20"/>
+          <w14:ligatures w14:val="none"/>
+        </w:rPr>
+        <w:t>[] args) {</w:t>
+      </w:r>
+      <w:r>
+        <w:rPr>
+          <w:rFonts w:ascii="JetBrains Mono" w:eastAsia="Times New Roman" w:hAnsi="JetBrains Mono" w:cs="JetBrains Mono"/>
+          <w:color w:val="080808"/>
+          <w:kern w:val="0"/>
+          <w:sz w:val="20"/>
+          <w:szCs w:val="20"/>
+          <w14:ligatures w14:val="none"/>
+        </w:rPr>
+        <w:br/>
+        <w:t xml:space="preserve">        </w:t>
+      </w:r>
+      <w:r>
+        <w:rPr>
+          <w:rFonts w:ascii="JetBrains Mono" w:eastAsia="Times New Roman" w:hAnsi="JetBrains Mono" w:cs="JetBrains Mono"/>
+          <w:color w:val="000000"/>
+          <w:kern w:val="0"/>
+          <w:sz w:val="20"/>
+          <w:szCs w:val="20"/>
+          <w14:ligatures w14:val="none"/>
+        </w:rPr>
+        <w:t>System</w:t>
+      </w:r>
+      <w:r>
+        <w:rPr>
+          <w:rFonts w:ascii="JetBrains Mono" w:eastAsia="Times New Roman" w:hAnsi="JetBrains Mono" w:cs="JetBrains Mono"/>
+          <w:color w:val="080808"/>
+          <w:kern w:val="0"/>
+          <w:sz w:val="20"/>
+          <w:szCs w:val="20"/>
+          <w14:ligatures w14:val="none"/>
+        </w:rPr>
+        <w:t>.</w:t>
+      </w:r>
+      <w:r>
+        <w:rPr>
+          <w:rFonts w:ascii="JetBrains Mono" w:eastAsia="Times New Roman" w:hAnsi="JetBrains Mono" w:cs="JetBrains Mono"/>
+          <w:i/>
+          <w:iCs/>
+          <w:color w:val="871094"/>
+          <w:kern w:val="0"/>
+          <w:sz w:val="20"/>
+          <w:szCs w:val="20"/>
+          <w14:ligatures w14:val="none"/>
+        </w:rPr>
+        <w:t>out</w:t>
+      </w:r>
+      <w:r>
+        <w:rPr>
+          <w:rFonts w:ascii="JetBrains Mono" w:eastAsia="Times New Roman" w:hAnsi="JetBrains Mono" w:cs="JetBrains Mono"/>
+          <w:color w:val="080808"/>
+          <w:kern w:val="0"/>
+          <w:sz w:val="20"/>
+          <w:szCs w:val="20"/>
+          <w14:ligatures w14:val="none"/>
+        </w:rPr>
+        <w:t>.println(</w:t>
+      </w:r>
+      <w:r>
+        <w:rPr>
+          <w:rFonts w:ascii="JetBrains Mono" w:eastAsia="Times New Roman" w:hAnsi="JetBrains Mono" w:cs="JetBrains Mono"/>
+          <w:i/>
+          <w:iCs/>
+          <w:color w:val="080808"/>
+          <w:kern w:val="0"/>
+          <w:sz w:val="20"/>
+          <w:szCs w:val="20"/>
+          <w14:ligatures w14:val="none"/>
+        </w:rPr>
+        <w:t>search</w:t>
+      </w:r>
+      <w:r>
+        <w:rPr>
+          <w:rFonts w:ascii="JetBrains Mono" w:eastAsia="Times New Roman" w:hAnsi="JetBrains Mono" w:cs="JetBrains Mono"/>
+          <w:color w:val="080808"/>
+          <w:kern w:val="0"/>
+          <w:sz w:val="20"/>
+          <w:szCs w:val="20"/>
+          <w14:ligatures w14:val="none"/>
+        </w:rPr>
+        <w:t>(</w:t>
+      </w:r>
+      <w:r>
+        <w:rPr>
+          <w:rFonts w:ascii="JetBrains Mono" w:eastAsia="Times New Roman" w:hAnsi="JetBrains Mono" w:cs="JetBrains Mono"/>
+          <w:color w:val="0033B3"/>
+          <w:kern w:val="0"/>
+          <w:sz w:val="20"/>
+          <w:szCs w:val="20"/>
+          <w14:ligatures w14:val="none"/>
+        </w:rPr>
+        <w:t>new int</w:t>
+      </w:r>
+      <w:r>
+        <w:rPr>
+          <w:rFonts w:ascii="JetBrains Mono" w:eastAsia="Times New Roman" w:hAnsi="JetBrains Mono" w:cs="JetBrains Mono"/>
+          <w:color w:val="080808"/>
+          <w:kern w:val="0"/>
+          <w:sz w:val="20"/>
+          <w:szCs w:val="20"/>
+          <w14:ligatures w14:val="none"/>
+        </w:rPr>
+        <w:t>[]{</w:t>
+      </w:r>
+      <w:r>
+        <w:rPr>
+          <w:rFonts w:ascii="JetBrains Mono" w:eastAsia="Times New Roman" w:hAnsi="JetBrains Mono" w:cs="JetBrains Mono"/>
+          <w:color w:val="1750EB"/>
+          <w:kern w:val="0"/>
+          <w:sz w:val="20"/>
+          <w:szCs w:val="20"/>
+          <w14:ligatures w14:val="none"/>
+        </w:rPr>
+        <w:t>4</w:t>
+      </w:r>
+      <w:r>
+        <w:rPr>
+          <w:rFonts w:ascii="JetBrains Mono" w:eastAsia="Times New Roman" w:hAnsi="JetBrains Mono" w:cs="JetBrains Mono"/>
+          <w:color w:val="080808"/>
+          <w:kern w:val="0"/>
+          <w:sz w:val="20"/>
+          <w:szCs w:val="20"/>
+          <w14:ligatures w14:val="none"/>
+        </w:rPr>
+        <w:t xml:space="preserve">, </w:t>
+      </w:r>
+      <w:r>
+        <w:rPr>
+          <w:rFonts w:ascii="JetBrains Mono" w:eastAsia="Times New Roman" w:hAnsi="JetBrains Mono" w:cs="JetBrains Mono"/>
+          <w:color w:val="1750EB"/>
+          <w:kern w:val="0"/>
+          <w:sz w:val="20"/>
+          <w:szCs w:val="20"/>
+          <w14:ligatures w14:val="none"/>
+        </w:rPr>
+        <w:t>5</w:t>
+      </w:r>
+      <w:r>
+        <w:rPr>
+          <w:rFonts w:ascii="JetBrains Mono" w:eastAsia="Times New Roman" w:hAnsi="JetBrains Mono" w:cs="JetBrains Mono"/>
+          <w:color w:val="080808"/>
+          <w:kern w:val="0"/>
+          <w:sz w:val="20"/>
+          <w:szCs w:val="20"/>
+          <w14:ligatures w14:val="none"/>
+        </w:rPr>
+        <w:t xml:space="preserve">, </w:t>
+      </w:r>
+      <w:r>
+        <w:rPr>
+          <w:rFonts w:ascii="JetBrains Mono" w:eastAsia="Times New Roman" w:hAnsi="JetBrains Mono" w:cs="JetBrains Mono"/>
+          <w:color w:val="1750EB"/>
+          <w:kern w:val="0"/>
+          <w:sz w:val="20"/>
+          <w:szCs w:val="20"/>
+          <w14:ligatures w14:val="none"/>
+        </w:rPr>
+        <w:t>6</w:t>
+      </w:r>
+      <w:r>
+        <w:rPr>
+          <w:rFonts w:ascii="JetBrains Mono" w:eastAsia="Times New Roman" w:hAnsi="JetBrains Mono" w:cs="JetBrains Mono"/>
+          <w:color w:val="080808"/>
+          <w:kern w:val="0"/>
+          <w:sz w:val="20"/>
+          <w:szCs w:val="20"/>
+          <w14:ligatures w14:val="none"/>
+        </w:rPr>
+        <w:t xml:space="preserve">, </w:t>
+      </w:r>
+      <w:r>
+        <w:rPr>
+          <w:rFonts w:ascii="JetBrains Mono" w:eastAsia="Times New Roman" w:hAnsi="JetBrains Mono" w:cs="JetBrains Mono"/>
+          <w:color w:val="1750EB"/>
+          <w:kern w:val="0"/>
+          <w:sz w:val="20"/>
+          <w:szCs w:val="20"/>
+          <w14:ligatures w14:val="none"/>
+        </w:rPr>
+        <w:t>7</w:t>
+      </w:r>
+      <w:r>
+        <w:rPr>
+          <w:rFonts w:ascii="JetBrains Mono" w:eastAsia="Times New Roman" w:hAnsi="JetBrains Mono" w:cs="JetBrains Mono"/>
+          <w:color w:val="080808"/>
+          <w:kern w:val="0"/>
+          <w:sz w:val="20"/>
+          <w:szCs w:val="20"/>
+          <w14:ligatures w14:val="none"/>
+        </w:rPr>
+        <w:t xml:space="preserve">, </w:t>
+      </w:r>
+      <w:r>
+        <w:rPr>
+          <w:rFonts w:ascii="JetBrains Mono" w:eastAsia="Times New Roman" w:hAnsi="JetBrains Mono" w:cs="JetBrains Mono"/>
+          <w:color w:val="1750EB"/>
+          <w:kern w:val="0"/>
+          <w:sz w:val="20"/>
+          <w:szCs w:val="20"/>
+          <w14:ligatures w14:val="none"/>
+        </w:rPr>
+        <w:t>0</w:t>
+      </w:r>
+      <w:r>
+        <w:rPr>
+          <w:rFonts w:ascii="JetBrains Mono" w:eastAsia="Times New Roman" w:hAnsi="JetBrains Mono" w:cs="JetBrains Mono"/>
+          <w:color w:val="080808"/>
+          <w:kern w:val="0"/>
+          <w:sz w:val="20"/>
+          <w:szCs w:val="20"/>
+          <w14:ligatures w14:val="none"/>
+        </w:rPr>
+        <w:t xml:space="preserve">, </w:t>
+      </w:r>
+      <w:r>
+        <w:rPr>
+          <w:rFonts w:ascii="JetBrains Mono" w:eastAsia="Times New Roman" w:hAnsi="JetBrains Mono" w:cs="JetBrains Mono"/>
+          <w:color w:val="1750EB"/>
+          <w:kern w:val="0"/>
+          <w:sz w:val="20"/>
+          <w:szCs w:val="20"/>
+          <w14:ligatures w14:val="none"/>
+        </w:rPr>
+        <w:t>1</w:t>
+      </w:r>
+      <w:r>
+        <w:rPr>
+          <w:rFonts w:ascii="JetBrains Mono" w:eastAsia="Times New Roman" w:hAnsi="JetBrains Mono" w:cs="JetBrains Mono"/>
+          <w:color w:val="080808"/>
+          <w:kern w:val="0"/>
+          <w:sz w:val="20"/>
+          <w:szCs w:val="20"/>
+          <w14:ligatures w14:val="none"/>
+        </w:rPr>
+        <w:t xml:space="preserve">, </w:t>
+      </w:r>
+      <w:r>
+        <w:rPr>
+          <w:rFonts w:ascii="JetBrains Mono" w:eastAsia="Times New Roman" w:hAnsi="JetBrains Mono" w:cs="JetBrains Mono"/>
+          <w:color w:val="1750EB"/>
+          <w:kern w:val="0"/>
+          <w:sz w:val="20"/>
+          <w:szCs w:val="20"/>
+          <w14:ligatures w14:val="none"/>
+        </w:rPr>
+        <w:t>2</w:t>
+      </w:r>
+      <w:r>
+        <w:rPr>
+          <w:rFonts w:ascii="JetBrains Mono" w:eastAsia="Times New Roman" w:hAnsi="JetBrains Mono" w:cs="JetBrains Mono"/>
+          <w:color w:val="080808"/>
+          <w:kern w:val="0"/>
+          <w:sz w:val="20"/>
+          <w:szCs w:val="20"/>
+          <w14:ligatures w14:val="none"/>
+        </w:rPr>
+        <w:t xml:space="preserve">}, </w:t>
+      </w:r>
+      <w:r>
+        <w:rPr>
+          <w:rFonts w:ascii="JetBrains Mono" w:eastAsia="Times New Roman" w:hAnsi="JetBrains Mono" w:cs="JetBrains Mono"/>
+          <w:color w:val="1750EB"/>
+          <w:kern w:val="0"/>
+          <w:sz w:val="20"/>
+          <w:szCs w:val="20"/>
+          <w14:ligatures w14:val="none"/>
+        </w:rPr>
+        <w:t>0</w:t>
+      </w:r>
+      <w:r>
+        <w:rPr>
+          <w:rFonts w:ascii="JetBrains Mono" w:eastAsia="Times New Roman" w:hAnsi="JetBrains Mono" w:cs="JetBrains Mono"/>
+          <w:color w:val="080808"/>
+          <w:kern w:val="0"/>
+          <w:sz w:val="20"/>
+          <w:szCs w:val="20"/>
+          <w14:ligatures w14:val="none"/>
+        </w:rPr>
+        <w:t>));</w:t>
+      </w:r>
+      <w:r>
+        <w:rPr>
+          <w:rFonts w:ascii="JetBrains Mono" w:eastAsia="Times New Roman" w:hAnsi="JetBrains Mono" w:cs="JetBrains Mono"/>
+          <w:color w:val="080808"/>
+          <w:kern w:val="0"/>
+          <w:sz w:val="20"/>
+          <w:szCs w:val="20"/>
+          <w14:ligatures w14:val="none"/>
+        </w:rPr>
+        <w:br/>
+        <w:t xml:space="preserve">        </w:t>
+      </w:r>
+      <w:r>
+        <w:rPr>
+          <w:rFonts w:ascii="JetBrains Mono" w:eastAsia="Times New Roman" w:hAnsi="JetBrains Mono" w:cs="JetBrains Mono"/>
+          <w:color w:val="000000"/>
+          <w:kern w:val="0"/>
+          <w:sz w:val="20"/>
+          <w:szCs w:val="20"/>
+          <w14:ligatures w14:val="none"/>
+        </w:rPr>
+        <w:t>System</w:t>
+      </w:r>
+      <w:r>
+        <w:rPr>
+          <w:rFonts w:ascii="JetBrains Mono" w:eastAsia="Times New Roman" w:hAnsi="JetBrains Mono" w:cs="JetBrains Mono"/>
+          <w:color w:val="080808"/>
+          <w:kern w:val="0"/>
+          <w:sz w:val="20"/>
+          <w:szCs w:val="20"/>
+          <w14:ligatures w14:val="none"/>
+        </w:rPr>
+        <w:t>.</w:t>
+      </w:r>
+      <w:r>
+        <w:rPr>
+          <w:rFonts w:ascii="JetBrains Mono" w:eastAsia="Times New Roman" w:hAnsi="JetBrains Mono" w:cs="JetBrains Mono"/>
+          <w:i/>
+          <w:iCs/>
+          <w:color w:val="871094"/>
+          <w:kern w:val="0"/>
+          <w:sz w:val="20"/>
+          <w:szCs w:val="20"/>
+          <w14:ligatures w14:val="none"/>
+        </w:rPr>
+        <w:t>out</w:t>
+      </w:r>
+      <w:r>
+        <w:rPr>
+          <w:rFonts w:ascii="JetBrains Mono" w:eastAsia="Times New Roman" w:hAnsi="JetBrains Mono" w:cs="JetBrains Mono"/>
+          <w:color w:val="080808"/>
+          <w:kern w:val="0"/>
+          <w:sz w:val="20"/>
+          <w:szCs w:val="20"/>
+          <w14:ligatures w14:val="none"/>
+        </w:rPr>
+        <w:t>.println(</w:t>
+      </w:r>
+      <w:r>
+        <w:rPr>
+          <w:rFonts w:ascii="JetBrains Mono" w:eastAsia="Times New Roman" w:hAnsi="JetBrains Mono" w:cs="JetBrains Mono"/>
+          <w:i/>
+          <w:iCs/>
+          <w:color w:val="080808"/>
+          <w:kern w:val="0"/>
+          <w:sz w:val="20"/>
+          <w:szCs w:val="20"/>
+          <w14:ligatures w14:val="none"/>
+        </w:rPr>
+        <w:t>search</w:t>
+      </w:r>
+      <w:r>
+        <w:rPr>
+          <w:rFonts w:ascii="JetBrains Mono" w:eastAsia="Times New Roman" w:hAnsi="JetBrains Mono" w:cs="JetBrains Mono"/>
+          <w:color w:val="080808"/>
+          <w:kern w:val="0"/>
+          <w:sz w:val="20"/>
+          <w:szCs w:val="20"/>
+          <w14:ligatures w14:val="none"/>
+        </w:rPr>
+        <w:t>(</w:t>
+      </w:r>
+      <w:r>
+        <w:rPr>
+          <w:rFonts w:ascii="JetBrains Mono" w:eastAsia="Times New Roman" w:hAnsi="JetBrains Mono" w:cs="JetBrains Mono"/>
+          <w:color w:val="0033B3"/>
+          <w:kern w:val="0"/>
+          <w:sz w:val="20"/>
+          <w:szCs w:val="20"/>
+          <w14:ligatures w14:val="none"/>
+        </w:rPr>
+        <w:t>new int</w:t>
+      </w:r>
+      <w:r>
+        <w:rPr>
+          <w:rFonts w:ascii="JetBrains Mono" w:eastAsia="Times New Roman" w:hAnsi="JetBrains Mono" w:cs="JetBrains Mono"/>
+          <w:color w:val="080808"/>
+          <w:kern w:val="0"/>
+          <w:sz w:val="20"/>
+          <w:szCs w:val="20"/>
+          <w14:ligatures w14:val="none"/>
+        </w:rPr>
+        <w:t>[]{</w:t>
+      </w:r>
+      <w:r>
+        <w:rPr>
+          <w:rFonts w:ascii="JetBrains Mono" w:eastAsia="Times New Roman" w:hAnsi="JetBrains Mono" w:cs="JetBrains Mono"/>
+          <w:color w:val="1750EB"/>
+          <w:kern w:val="0"/>
+          <w:sz w:val="20"/>
+          <w:szCs w:val="20"/>
+          <w14:ligatures w14:val="none"/>
+        </w:rPr>
+        <w:t>1</w:t>
+      </w:r>
+      <w:r>
+        <w:rPr>
+          <w:rFonts w:ascii="JetBrains Mono" w:eastAsia="Times New Roman" w:hAnsi="JetBrains Mono" w:cs="JetBrains Mono"/>
+          <w:color w:val="080808"/>
+          <w:kern w:val="0"/>
+          <w:sz w:val="20"/>
+          <w:szCs w:val="20"/>
+          <w14:ligatures w14:val="none"/>
+        </w:rPr>
+        <w:t xml:space="preserve">, </w:t>
+      </w:r>
+      <w:r>
+        <w:rPr>
+          <w:rFonts w:ascii="JetBrains Mono" w:eastAsia="Times New Roman" w:hAnsi="JetBrains Mono" w:cs="JetBrains Mono"/>
+          <w:color w:val="1750EB"/>
+          <w:kern w:val="0"/>
+          <w:sz w:val="20"/>
+          <w:szCs w:val="20"/>
+          <w14:ligatures w14:val="none"/>
+        </w:rPr>
+        <w:t>0</w:t>
+      </w:r>
+      <w:r>
+        <w:rPr>
+          <w:rFonts w:ascii="JetBrains Mono" w:eastAsia="Times New Roman" w:hAnsi="JetBrains Mono" w:cs="JetBrains Mono"/>
+          <w:color w:val="080808"/>
+          <w:kern w:val="0"/>
+          <w:sz w:val="20"/>
+          <w:szCs w:val="20"/>
+          <w14:ligatures w14:val="none"/>
+        </w:rPr>
+        <w:t xml:space="preserve">, </w:t>
+      </w:r>
+      <w:r>
+        <w:rPr>
+          <w:rFonts w:ascii="JetBrains Mono" w:eastAsia="Times New Roman" w:hAnsi="JetBrains Mono" w:cs="JetBrains Mono"/>
+          <w:color w:val="1750EB"/>
+          <w:kern w:val="0"/>
+          <w:sz w:val="20"/>
+          <w:szCs w:val="20"/>
+          <w14:ligatures w14:val="none"/>
+        </w:rPr>
+        <w:t>1</w:t>
+      </w:r>
+      <w:r>
+        <w:rPr>
+          <w:rFonts w:ascii="JetBrains Mono" w:eastAsia="Times New Roman" w:hAnsi="JetBrains Mono" w:cs="JetBrains Mono"/>
+          <w:color w:val="080808"/>
+          <w:kern w:val="0"/>
+          <w:sz w:val="20"/>
+          <w:szCs w:val="20"/>
+          <w14:ligatures w14:val="none"/>
+        </w:rPr>
+        <w:t xml:space="preserve">, </w:t>
+      </w:r>
+      <w:r>
+        <w:rPr>
+          <w:rFonts w:ascii="JetBrains Mono" w:eastAsia="Times New Roman" w:hAnsi="JetBrains Mono" w:cs="JetBrains Mono"/>
+          <w:color w:val="1750EB"/>
+          <w:kern w:val="0"/>
+          <w:sz w:val="20"/>
+          <w:szCs w:val="20"/>
+          <w14:ligatures w14:val="none"/>
+        </w:rPr>
+        <w:t>1</w:t>
+      </w:r>
+      <w:r>
+        <w:rPr>
+          <w:rFonts w:ascii="JetBrains Mono" w:eastAsia="Times New Roman" w:hAnsi="JetBrains Mono" w:cs="JetBrains Mono"/>
+          <w:color w:val="080808"/>
+          <w:kern w:val="0"/>
+          <w:sz w:val="20"/>
+          <w:szCs w:val="20"/>
+          <w14:ligatures w14:val="none"/>
+        </w:rPr>
+        <w:t xml:space="preserve">, </w:t>
+      </w:r>
+      <w:r>
+        <w:rPr>
+          <w:rFonts w:ascii="JetBrains Mono" w:eastAsia="Times New Roman" w:hAnsi="JetBrains Mono" w:cs="JetBrains Mono"/>
+          <w:color w:val="1750EB"/>
+          <w:kern w:val="0"/>
+          <w:sz w:val="20"/>
+          <w:szCs w:val="20"/>
+          <w14:ligatures w14:val="none"/>
+        </w:rPr>
+        <w:t>1</w:t>
+      </w:r>
+      <w:r>
+        <w:rPr>
+          <w:rFonts w:ascii="JetBrains Mono" w:eastAsia="Times New Roman" w:hAnsi="JetBrains Mono" w:cs="JetBrains Mono"/>
+          <w:color w:val="080808"/>
+          <w:kern w:val="0"/>
+          <w:sz w:val="20"/>
+          <w:szCs w:val="20"/>
+          <w14:ligatures w14:val="none"/>
+        </w:rPr>
+        <w:t xml:space="preserve">, </w:t>
+      </w:r>
+      <w:r>
+        <w:rPr>
+          <w:rFonts w:ascii="JetBrains Mono" w:eastAsia="Times New Roman" w:hAnsi="JetBrains Mono" w:cs="JetBrains Mono"/>
+          <w:color w:val="1750EB"/>
+          <w:kern w:val="0"/>
+          <w:sz w:val="20"/>
+          <w:szCs w:val="20"/>
+          <w14:ligatures w14:val="none"/>
+        </w:rPr>
+        <w:t>1</w:t>
+      </w:r>
+      <w:r>
+        <w:rPr>
+          <w:rFonts w:ascii="JetBrains Mono" w:eastAsia="Times New Roman" w:hAnsi="JetBrains Mono" w:cs="JetBrains Mono"/>
+          <w:color w:val="080808"/>
+          <w:kern w:val="0"/>
+          <w:sz w:val="20"/>
+          <w:szCs w:val="20"/>
+          <w14:ligatures w14:val="none"/>
+        </w:rPr>
+        <w:t xml:space="preserve">}, </w:t>
+      </w:r>
+      <w:r>
+        <w:rPr>
+          <w:rFonts w:ascii="JetBrains Mono" w:eastAsia="Times New Roman" w:hAnsi="JetBrains Mono" w:cs="JetBrains Mono"/>
+          <w:color w:val="1750EB"/>
+          <w:kern w:val="0"/>
+          <w:sz w:val="20"/>
+          <w:szCs w:val="20"/>
+          <w14:ligatures w14:val="none"/>
+        </w:rPr>
+        <w:t>0</w:t>
+      </w:r>
+      <w:r>
+        <w:rPr>
+          <w:rFonts w:ascii="JetBrains Mono" w:eastAsia="Times New Roman" w:hAnsi="JetBrains Mono" w:cs="JetBrains Mono"/>
+          <w:color w:val="080808"/>
+          <w:kern w:val="0"/>
+          <w:sz w:val="20"/>
+          <w:szCs w:val="20"/>
+          <w14:ligatures w14:val="none"/>
+        </w:rPr>
+        <w:t>));</w:t>
+      </w:r>
+      <w:r>
+        <w:rPr>
+          <w:rFonts w:ascii="JetBrains Mono" w:eastAsia="Times New Roman" w:hAnsi="JetBrains Mono" w:cs="JetBrains Mono"/>
+          <w:color w:val="080808"/>
+          <w:kern w:val="0"/>
+          <w:sz w:val="20"/>
+          <w:szCs w:val="20"/>
+          <w14:ligatures w14:val="none"/>
+        </w:rPr>
+        <w:br/>
+        <w:t xml:space="preserve">    }</w:t>
+      </w:r>
+      <w:r>
+        <w:rPr>
+          <w:rFonts w:ascii="JetBrains Mono" w:eastAsia="Times New Roman" w:hAnsi="JetBrains Mono" w:cs="JetBrains Mono"/>
+          <w:color w:val="080808"/>
+          <w:kern w:val="0"/>
+          <w:sz w:val="20"/>
+          <w:szCs w:val="20"/>
+          <w14:ligatures w14:val="none"/>
+        </w:rPr>
+        <w:br/>
+      </w:r>
+      <w:r>
+        <w:rPr>
+          <w:rFonts w:ascii="JetBrains Mono" w:eastAsia="Times New Roman" w:hAnsi="JetBrains Mono" w:cs="JetBrains Mono"/>
+          <w:color w:val="080808"/>
+          <w:kern w:val="0"/>
+          <w:sz w:val="20"/>
+          <w:szCs w:val="20"/>
+          <w14:ligatures w14:val="none"/>
+        </w:rPr>
+        <w:br/>
+        <w:t xml:space="preserve">    </w:t>
+      </w:r>
+      <w:r>
+        <w:rPr>
+          <w:rFonts w:ascii="JetBrains Mono" w:eastAsia="Times New Roman" w:hAnsi="JetBrains Mono" w:cs="JetBrains Mono"/>
+          <w:color w:val="0033B3"/>
+          <w:kern w:val="0"/>
+          <w:sz w:val="20"/>
+          <w:szCs w:val="20"/>
+          <w14:ligatures w14:val="none"/>
+        </w:rPr>
+        <w:t xml:space="preserve">static boolean </w:t>
+      </w:r>
+      <w:r>
+        <w:rPr>
+          <w:rFonts w:ascii="JetBrains Mono" w:eastAsia="Times New Roman" w:hAnsi="JetBrains Mono" w:cs="JetBrains Mono"/>
+          <w:color w:val="00627A"/>
+          <w:kern w:val="0"/>
+          <w:sz w:val="20"/>
+          <w:szCs w:val="20"/>
+          <w14:ligatures w14:val="none"/>
+        </w:rPr>
+        <w:t>search</w:t>
+      </w:r>
+      <w:r>
+        <w:rPr>
+          <w:rFonts w:ascii="JetBrains Mono" w:eastAsia="Times New Roman" w:hAnsi="JetBrains Mono" w:cs="JetBrains Mono"/>
+          <w:color w:val="080808"/>
+          <w:kern w:val="0"/>
+          <w:sz w:val="20"/>
+          <w:szCs w:val="20"/>
+          <w14:ligatures w14:val="none"/>
+        </w:rPr>
+        <w:t>(</w:t>
+      </w:r>
+      <w:r>
+        <w:rPr>
+          <w:rFonts w:ascii="JetBrains Mono" w:eastAsia="Times New Roman" w:hAnsi="JetBrains Mono" w:cs="JetBrains Mono"/>
+          <w:color w:val="0033B3"/>
+          <w:kern w:val="0"/>
+          <w:sz w:val="20"/>
+          <w:szCs w:val="20"/>
+          <w14:ligatures w14:val="none"/>
+        </w:rPr>
+        <w:t>int</w:t>
+      </w:r>
+      <w:r>
+        <w:rPr>
+          <w:rFonts w:ascii="JetBrains Mono" w:eastAsia="Times New Roman" w:hAnsi="JetBrains Mono" w:cs="JetBrains Mono"/>
+          <w:color w:val="080808"/>
+          <w:kern w:val="0"/>
+          <w:sz w:val="20"/>
+          <w:szCs w:val="20"/>
+          <w14:ligatures w14:val="none"/>
+        </w:rPr>
+        <w:t xml:space="preserve">[] nums, </w:t>
+      </w:r>
+      <w:r>
+        <w:rPr>
+          <w:rFonts w:ascii="JetBrains Mono" w:eastAsia="Times New Roman" w:hAnsi="JetBrains Mono" w:cs="JetBrains Mono"/>
+          <w:color w:val="0033B3"/>
+          <w:kern w:val="0"/>
+          <w:sz w:val="20"/>
+          <w:szCs w:val="20"/>
+          <w14:ligatures w14:val="none"/>
+        </w:rPr>
+        <w:t xml:space="preserve">int </w:t>
+      </w:r>
+      <w:r>
+        <w:rPr>
+          <w:rFonts w:ascii="JetBrains Mono" w:eastAsia="Times New Roman" w:hAnsi="JetBrains Mono" w:cs="JetBrains Mono"/>
+          <w:color w:val="080808"/>
+          <w:kern w:val="0"/>
+          <w:sz w:val="20"/>
+          <w:szCs w:val="20"/>
+          <w14:ligatures w14:val="none"/>
+        </w:rPr>
+        <w:t>target) {</w:t>
+      </w:r>
+      <w:r>
+        <w:rPr>
+          <w:rFonts w:ascii="JetBrains Mono" w:eastAsia="Times New Roman" w:hAnsi="JetBrains Mono" w:cs="JetBrains Mono"/>
+          <w:color w:val="080808"/>
+          <w:kern w:val="0"/>
+          <w:sz w:val="20"/>
+          <w:szCs w:val="20"/>
+          <w14:ligatures w14:val="none"/>
+        </w:rPr>
+        <w:br/>
+        <w:t xml:space="preserve">        </w:t>
+      </w:r>
+      <w:r>
+        <w:rPr>
+          <w:rFonts w:ascii="JetBrains Mono" w:eastAsia="Times New Roman" w:hAnsi="JetBrains Mono" w:cs="JetBrains Mono"/>
+          <w:color w:val="0033B3"/>
+          <w:kern w:val="0"/>
+          <w:sz w:val="20"/>
+          <w:szCs w:val="20"/>
+          <w14:ligatures w14:val="none"/>
+        </w:rPr>
+        <w:t xml:space="preserve">int </w:t>
+      </w:r>
+      <w:r>
+        <w:rPr>
+          <w:rFonts w:ascii="JetBrains Mono" w:eastAsia="Times New Roman" w:hAnsi="JetBrains Mono" w:cs="JetBrains Mono"/>
+          <w:color w:val="000000"/>
+          <w:kern w:val="0"/>
+          <w:sz w:val="20"/>
+          <w:szCs w:val="20"/>
+          <w14:ligatures w14:val="none"/>
+        </w:rPr>
+        <w:t xml:space="preserve">low </w:t>
+      </w:r>
+      <w:r>
+        <w:rPr>
+          <w:rFonts w:ascii="JetBrains Mono" w:eastAsia="Times New Roman" w:hAnsi="JetBrains Mono" w:cs="JetBrains Mono"/>
+          <w:color w:val="080808"/>
+          <w:kern w:val="0"/>
+          <w:sz w:val="20"/>
+          <w:szCs w:val="20"/>
+          <w14:ligatures w14:val="none"/>
+        </w:rPr>
+        <w:t xml:space="preserve">= </w:t>
+      </w:r>
+      <w:r>
+        <w:rPr>
+          <w:rFonts w:ascii="JetBrains Mono" w:eastAsia="Times New Roman" w:hAnsi="JetBrains Mono" w:cs="JetBrains Mono"/>
+          <w:color w:val="1750EB"/>
+          <w:kern w:val="0"/>
+          <w:sz w:val="20"/>
+          <w:szCs w:val="20"/>
+          <w14:ligatures w14:val="none"/>
+        </w:rPr>
+        <w:t>0</w:t>
+      </w:r>
+      <w:r>
+        <w:rPr>
+          <w:rFonts w:ascii="JetBrains Mono" w:eastAsia="Times New Roman" w:hAnsi="JetBrains Mono" w:cs="JetBrains Mono"/>
+          <w:color w:val="080808"/>
+          <w:kern w:val="0"/>
+          <w:sz w:val="20"/>
+          <w:szCs w:val="20"/>
+          <w14:ligatures w14:val="none"/>
+        </w:rPr>
+        <w:t>;</w:t>
+      </w:r>
+      <w:r>
+        <w:rPr>
+          <w:rFonts w:ascii="JetBrains Mono" w:eastAsia="Times New Roman" w:hAnsi="JetBrains Mono" w:cs="JetBrains Mono"/>
+          <w:color w:val="080808"/>
+          <w:kern w:val="0"/>
+          <w:sz w:val="20"/>
+          <w:szCs w:val="20"/>
+          <w14:ligatures w14:val="none"/>
+        </w:rPr>
+        <w:br/>
+      </w:r>
+      <w:r>
+        <w:rPr>
+          <w:rFonts w:ascii="JetBrains Mono" w:eastAsia="Times New Roman" w:hAnsi="JetBrains Mono" w:cs="JetBrains Mono"/>
+          <w:color w:val="080808"/>
+          <w:kern w:val="0"/>
+          <w:sz w:val="20"/>
+          <w:szCs w:val="20"/>
+          <w14:ligatures w14:val="none"/>
+        </w:rPr>
+        <w:lastRenderedPageBreak/>
+        <w:t xml:space="preserve">        </w:t>
+      </w:r>
+      <w:r>
+        <w:rPr>
+          <w:rFonts w:ascii="JetBrains Mono" w:eastAsia="Times New Roman" w:hAnsi="JetBrains Mono" w:cs="JetBrains Mono"/>
+          <w:color w:val="0033B3"/>
+          <w:kern w:val="0"/>
+          <w:sz w:val="20"/>
+          <w:szCs w:val="20"/>
+          <w14:ligatures w14:val="none"/>
+        </w:rPr>
+        <w:t xml:space="preserve">int </w:t>
+      </w:r>
+      <w:r>
+        <w:rPr>
+          <w:rFonts w:ascii="JetBrains Mono" w:eastAsia="Times New Roman" w:hAnsi="JetBrains Mono" w:cs="JetBrains Mono"/>
+          <w:color w:val="000000"/>
+          <w:kern w:val="0"/>
+          <w:sz w:val="20"/>
+          <w:szCs w:val="20"/>
+          <w14:ligatures w14:val="none"/>
+        </w:rPr>
+        <w:t xml:space="preserve">high </w:t>
+      </w:r>
+      <w:r>
+        <w:rPr>
+          <w:rFonts w:ascii="JetBrains Mono" w:eastAsia="Times New Roman" w:hAnsi="JetBrains Mono" w:cs="JetBrains Mono"/>
+          <w:color w:val="080808"/>
+          <w:kern w:val="0"/>
+          <w:sz w:val="20"/>
+          <w:szCs w:val="20"/>
+          <w14:ligatures w14:val="none"/>
+        </w:rPr>
+        <w:t>= nums.</w:t>
+      </w:r>
+      <w:r>
+        <w:rPr>
+          <w:rFonts w:ascii="JetBrains Mono" w:eastAsia="Times New Roman" w:hAnsi="JetBrains Mono" w:cs="JetBrains Mono"/>
+          <w:color w:val="871094"/>
+          <w:kern w:val="0"/>
+          <w:sz w:val="20"/>
+          <w:szCs w:val="20"/>
+          <w14:ligatures w14:val="none"/>
+        </w:rPr>
+        <w:t xml:space="preserve">length </w:t>
+      </w:r>
+      <w:r>
+        <w:rPr>
+          <w:rFonts w:ascii="JetBrains Mono" w:eastAsia="Times New Roman" w:hAnsi="JetBrains Mono" w:cs="JetBrains Mono"/>
+          <w:color w:val="080808"/>
+          <w:kern w:val="0"/>
+          <w:sz w:val="20"/>
+          <w:szCs w:val="20"/>
+          <w14:ligatures w14:val="none"/>
+        </w:rPr>
+        <w:t xml:space="preserve">- </w:t>
+      </w:r>
+      <w:r>
+        <w:rPr>
+          <w:rFonts w:ascii="JetBrains Mono" w:eastAsia="Times New Roman" w:hAnsi="JetBrains Mono" w:cs="JetBrains Mono"/>
+          <w:color w:val="1750EB"/>
+          <w:kern w:val="0"/>
+          <w:sz w:val="20"/>
+          <w:szCs w:val="20"/>
+          <w14:ligatures w14:val="none"/>
+        </w:rPr>
+        <w:t>1</w:t>
+      </w:r>
+      <w:r>
+        <w:rPr>
+          <w:rFonts w:ascii="JetBrains Mono" w:eastAsia="Times New Roman" w:hAnsi="JetBrains Mono" w:cs="JetBrains Mono"/>
+          <w:color w:val="080808"/>
+          <w:kern w:val="0"/>
+          <w:sz w:val="20"/>
+          <w:szCs w:val="20"/>
+          <w14:ligatures w14:val="none"/>
+        </w:rPr>
+        <w:t>;</w:t>
+      </w:r>
+      <w:r>
+        <w:rPr>
+          <w:rFonts w:ascii="JetBrains Mono" w:eastAsia="Times New Roman" w:hAnsi="JetBrains Mono" w:cs="JetBrains Mono"/>
+          <w:color w:val="080808"/>
+          <w:kern w:val="0"/>
+          <w:sz w:val="20"/>
+          <w:szCs w:val="20"/>
+          <w14:ligatures w14:val="none"/>
+        </w:rPr>
+        <w:br/>
+        <w:t xml:space="preserve">        </w:t>
+      </w:r>
+      <w:r>
+        <w:rPr>
+          <w:rFonts w:ascii="JetBrains Mono" w:eastAsia="Times New Roman" w:hAnsi="JetBrains Mono" w:cs="JetBrains Mono"/>
+          <w:color w:val="0033B3"/>
+          <w:kern w:val="0"/>
+          <w:sz w:val="20"/>
+          <w:szCs w:val="20"/>
+          <w14:ligatures w14:val="none"/>
+        </w:rPr>
+        <w:t xml:space="preserve">while </w:t>
+      </w:r>
+      <w:r>
+        <w:rPr>
+          <w:rFonts w:ascii="JetBrains Mono" w:eastAsia="Times New Roman" w:hAnsi="JetBrains Mono" w:cs="JetBrains Mono"/>
+          <w:color w:val="080808"/>
+          <w:kern w:val="0"/>
+          <w:sz w:val="20"/>
+          <w:szCs w:val="20"/>
+          <w14:ligatures w14:val="none"/>
+        </w:rPr>
+        <w:t>(</w:t>
+      </w:r>
+      <w:r>
+        <w:rPr>
+          <w:rFonts w:ascii="JetBrains Mono" w:eastAsia="Times New Roman" w:hAnsi="JetBrains Mono" w:cs="JetBrains Mono"/>
+          <w:color w:val="000000"/>
+          <w:kern w:val="0"/>
+          <w:sz w:val="20"/>
+          <w:szCs w:val="20"/>
+          <w14:ligatures w14:val="none"/>
+        </w:rPr>
+        <w:t xml:space="preserve">low </w:t>
+      </w:r>
+      <w:r>
+        <w:rPr>
+          <w:rFonts w:ascii="JetBrains Mono" w:eastAsia="Times New Roman" w:hAnsi="JetBrains Mono" w:cs="JetBrains Mono"/>
+          <w:color w:val="080808"/>
+          <w:kern w:val="0"/>
+          <w:sz w:val="20"/>
+          <w:szCs w:val="20"/>
+          <w14:ligatures w14:val="none"/>
+        </w:rPr>
+        <w:t xml:space="preserve">&lt; </w:t>
+      </w:r>
+      <w:r>
+        <w:rPr>
+          <w:rFonts w:ascii="JetBrains Mono" w:eastAsia="Times New Roman" w:hAnsi="JetBrains Mono" w:cs="JetBrains Mono"/>
+          <w:color w:val="000000"/>
+          <w:kern w:val="0"/>
+          <w:sz w:val="20"/>
+          <w:szCs w:val="20"/>
+          <w14:ligatures w14:val="none"/>
+        </w:rPr>
+        <w:t xml:space="preserve">high </w:t>
+      </w:r>
+      <w:r>
+        <w:rPr>
+          <w:rFonts w:ascii="JetBrains Mono" w:eastAsia="Times New Roman" w:hAnsi="JetBrains Mono" w:cs="JetBrains Mono"/>
+          <w:color w:val="080808"/>
+          <w:kern w:val="0"/>
+          <w:sz w:val="20"/>
+          <w:szCs w:val="20"/>
+          <w14:ligatures w14:val="none"/>
+        </w:rPr>
+        <w:t>&amp;&amp; nums[</w:t>
+      </w:r>
+      <w:r>
+        <w:rPr>
+          <w:rFonts w:ascii="JetBrains Mono" w:eastAsia="Times New Roman" w:hAnsi="JetBrains Mono" w:cs="JetBrains Mono"/>
+          <w:color w:val="000000"/>
+          <w:kern w:val="0"/>
+          <w:sz w:val="20"/>
+          <w:szCs w:val="20"/>
+          <w14:ligatures w14:val="none"/>
+        </w:rPr>
+        <w:t>low</w:t>
+      </w:r>
+      <w:r>
+        <w:rPr>
+          <w:rFonts w:ascii="JetBrains Mono" w:eastAsia="Times New Roman" w:hAnsi="JetBrains Mono" w:cs="JetBrains Mono"/>
+          <w:color w:val="080808"/>
+          <w:kern w:val="0"/>
+          <w:sz w:val="20"/>
+          <w:szCs w:val="20"/>
+          <w14:ligatures w14:val="none"/>
+        </w:rPr>
+        <w:t>] == nums[</w:t>
+      </w:r>
+      <w:r>
+        <w:rPr>
+          <w:rFonts w:ascii="JetBrains Mono" w:eastAsia="Times New Roman" w:hAnsi="JetBrains Mono" w:cs="JetBrains Mono"/>
+          <w:color w:val="000000"/>
+          <w:kern w:val="0"/>
+          <w:sz w:val="20"/>
+          <w:szCs w:val="20"/>
+          <w14:ligatures w14:val="none"/>
+        </w:rPr>
+        <w:t>high</w:t>
+      </w:r>
+      <w:r>
+        <w:rPr>
+          <w:rFonts w:ascii="JetBrains Mono" w:eastAsia="Times New Roman" w:hAnsi="JetBrains Mono" w:cs="JetBrains Mono"/>
+          <w:color w:val="080808"/>
+          <w:kern w:val="0"/>
+          <w:sz w:val="20"/>
+          <w:szCs w:val="20"/>
+          <w14:ligatures w14:val="none"/>
+        </w:rPr>
+        <w:t>]) {</w:t>
+      </w:r>
+      <w:r>
+        <w:rPr>
+          <w:rFonts w:ascii="JetBrains Mono" w:eastAsia="Times New Roman" w:hAnsi="JetBrains Mono" w:cs="JetBrains Mono"/>
+          <w:color w:val="080808"/>
+          <w:kern w:val="0"/>
+          <w:sz w:val="20"/>
+          <w:szCs w:val="20"/>
+          <w14:ligatures w14:val="none"/>
+        </w:rPr>
+        <w:br/>
+        <w:t xml:space="preserve">            </w:t>
+      </w:r>
+      <w:r>
+        <w:rPr>
+          <w:rFonts w:ascii="JetBrains Mono" w:eastAsia="Times New Roman" w:hAnsi="JetBrains Mono" w:cs="JetBrains Mono"/>
+          <w:color w:val="0033B3"/>
+          <w:kern w:val="0"/>
+          <w:sz w:val="20"/>
+          <w:szCs w:val="20"/>
+          <w14:ligatures w14:val="none"/>
+        </w:rPr>
+        <w:t xml:space="preserve">if </w:t>
+      </w:r>
+      <w:r>
+        <w:rPr>
+          <w:rFonts w:ascii="JetBrains Mono" w:eastAsia="Times New Roman" w:hAnsi="JetBrains Mono" w:cs="JetBrains Mono"/>
+          <w:color w:val="080808"/>
+          <w:kern w:val="0"/>
+          <w:sz w:val="20"/>
+          <w:szCs w:val="20"/>
+          <w14:ligatures w14:val="none"/>
+        </w:rPr>
+        <w:t>(nums[</w:t>
+      </w:r>
+      <w:r>
+        <w:rPr>
+          <w:rFonts w:ascii="JetBrains Mono" w:eastAsia="Times New Roman" w:hAnsi="JetBrains Mono" w:cs="JetBrains Mono"/>
+          <w:color w:val="000000"/>
+          <w:kern w:val="0"/>
+          <w:sz w:val="20"/>
+          <w:szCs w:val="20"/>
+          <w14:ligatures w14:val="none"/>
+        </w:rPr>
+        <w:t>low</w:t>
+      </w:r>
+      <w:r>
+        <w:rPr>
+          <w:rFonts w:ascii="JetBrains Mono" w:eastAsia="Times New Roman" w:hAnsi="JetBrains Mono" w:cs="JetBrains Mono"/>
+          <w:color w:val="080808"/>
+          <w:kern w:val="0"/>
+          <w:sz w:val="20"/>
+          <w:szCs w:val="20"/>
+          <w14:ligatures w14:val="none"/>
+        </w:rPr>
+        <w:t>] == target) {</w:t>
+      </w:r>
+      <w:r>
+        <w:rPr>
+          <w:rFonts w:ascii="JetBrains Mono" w:eastAsia="Times New Roman" w:hAnsi="JetBrains Mono" w:cs="JetBrains Mono"/>
+          <w:color w:val="080808"/>
+          <w:kern w:val="0"/>
+          <w:sz w:val="20"/>
+          <w:szCs w:val="20"/>
+          <w14:ligatures w14:val="none"/>
+        </w:rPr>
+        <w:br/>
+        <w:t xml:space="preserve">                </w:t>
+      </w:r>
+      <w:r>
+        <w:rPr>
+          <w:rFonts w:ascii="JetBrains Mono" w:eastAsia="Times New Roman" w:hAnsi="JetBrains Mono" w:cs="JetBrains Mono"/>
+          <w:color w:val="0033B3"/>
+          <w:kern w:val="0"/>
+          <w:sz w:val="20"/>
+          <w:szCs w:val="20"/>
+          <w14:ligatures w14:val="none"/>
+        </w:rPr>
+        <w:t>return true</w:t>
+      </w:r>
+      <w:r>
+        <w:rPr>
+          <w:rFonts w:ascii="JetBrains Mono" w:eastAsia="Times New Roman" w:hAnsi="JetBrains Mono" w:cs="JetBrains Mono"/>
+          <w:color w:val="080808"/>
+          <w:kern w:val="0"/>
+          <w:sz w:val="20"/>
+          <w:szCs w:val="20"/>
+          <w14:ligatures w14:val="none"/>
+        </w:rPr>
+        <w:t>;</w:t>
+      </w:r>
+      <w:r>
+        <w:rPr>
+          <w:rFonts w:ascii="JetBrains Mono" w:eastAsia="Times New Roman" w:hAnsi="JetBrains Mono" w:cs="JetBrains Mono"/>
+          <w:color w:val="080808"/>
+          <w:kern w:val="0"/>
+          <w:sz w:val="20"/>
+          <w:szCs w:val="20"/>
+          <w14:ligatures w14:val="none"/>
+        </w:rPr>
+        <w:br/>
+        <w:t xml:space="preserve">            }</w:t>
+      </w:r>
+      <w:r>
+        <w:rPr>
+          <w:rFonts w:ascii="JetBrains Mono" w:eastAsia="Times New Roman" w:hAnsi="JetBrains Mono" w:cs="JetBrains Mono"/>
+          <w:color w:val="080808"/>
+          <w:kern w:val="0"/>
+          <w:sz w:val="20"/>
+          <w:szCs w:val="20"/>
+          <w14:ligatures w14:val="none"/>
+        </w:rPr>
+        <w:br/>
+        <w:t xml:space="preserve">            </w:t>
+      </w:r>
+      <w:r>
+        <w:rPr>
+          <w:rFonts w:ascii="JetBrains Mono" w:eastAsia="Times New Roman" w:hAnsi="JetBrains Mono" w:cs="JetBrains Mono"/>
+          <w:color w:val="000000"/>
+          <w:kern w:val="0"/>
+          <w:sz w:val="20"/>
+          <w:szCs w:val="20"/>
+          <w14:ligatures w14:val="none"/>
+        </w:rPr>
+        <w:t>low</w:t>
+      </w:r>
+      <w:r>
+        <w:rPr>
+          <w:rFonts w:ascii="JetBrains Mono" w:eastAsia="Times New Roman" w:hAnsi="JetBrains Mono" w:cs="JetBrains Mono"/>
+          <w:color w:val="080808"/>
+          <w:kern w:val="0"/>
+          <w:sz w:val="20"/>
+          <w:szCs w:val="20"/>
+          <w14:ligatures w14:val="none"/>
+        </w:rPr>
+        <w:t>++;</w:t>
+      </w:r>
+      <w:r>
+        <w:rPr>
+          <w:rFonts w:ascii="JetBrains Mono" w:eastAsia="Times New Roman" w:hAnsi="JetBrains Mono" w:cs="JetBrains Mono"/>
+          <w:color w:val="080808"/>
+          <w:kern w:val="0"/>
+          <w:sz w:val="20"/>
+          <w:szCs w:val="20"/>
+          <w14:ligatures w14:val="none"/>
+        </w:rPr>
+        <w:br/>
+        <w:t xml:space="preserve">        }</w:t>
+      </w:r>
+      <w:r>
+        <w:rPr>
+          <w:rFonts w:ascii="JetBrains Mono" w:eastAsia="Times New Roman" w:hAnsi="JetBrains Mono" w:cs="JetBrains Mono"/>
+          <w:color w:val="080808"/>
+          <w:kern w:val="0"/>
+          <w:sz w:val="20"/>
+          <w:szCs w:val="20"/>
+          <w14:ligatures w14:val="none"/>
+        </w:rPr>
+        <w:br/>
+        <w:t xml:space="preserve">        </w:t>
+      </w:r>
+      <w:r>
+        <w:rPr>
+          <w:rFonts w:ascii="JetBrains Mono" w:eastAsia="Times New Roman" w:hAnsi="JetBrains Mono" w:cs="JetBrains Mono"/>
+          <w:color w:val="0033B3"/>
+          <w:kern w:val="0"/>
+          <w:sz w:val="20"/>
+          <w:szCs w:val="20"/>
+          <w14:ligatures w14:val="none"/>
+        </w:rPr>
+        <w:t xml:space="preserve">while </w:t>
+      </w:r>
+      <w:r>
+        <w:rPr>
+          <w:rFonts w:ascii="JetBrains Mono" w:eastAsia="Times New Roman" w:hAnsi="JetBrains Mono" w:cs="JetBrains Mono"/>
+          <w:color w:val="080808"/>
+          <w:kern w:val="0"/>
+          <w:sz w:val="20"/>
+          <w:szCs w:val="20"/>
+          <w14:ligatures w14:val="none"/>
+        </w:rPr>
+        <w:t>(</w:t>
+      </w:r>
+      <w:r>
+        <w:rPr>
+          <w:rFonts w:ascii="JetBrains Mono" w:eastAsia="Times New Roman" w:hAnsi="JetBrains Mono" w:cs="JetBrains Mono"/>
+          <w:color w:val="000000"/>
+          <w:kern w:val="0"/>
+          <w:sz w:val="20"/>
+          <w:szCs w:val="20"/>
+          <w14:ligatures w14:val="none"/>
+        </w:rPr>
+        <w:t xml:space="preserve">low </w:t>
+      </w:r>
+      <w:r>
+        <w:rPr>
+          <w:rFonts w:ascii="JetBrains Mono" w:eastAsia="Times New Roman" w:hAnsi="JetBrains Mono" w:cs="JetBrains Mono"/>
+          <w:color w:val="080808"/>
+          <w:kern w:val="0"/>
+          <w:sz w:val="20"/>
+          <w:szCs w:val="20"/>
+          <w14:ligatures w14:val="none"/>
+        </w:rPr>
+        <w:t xml:space="preserve">&lt;= </w:t>
+      </w:r>
+      <w:r>
+        <w:rPr>
+          <w:rFonts w:ascii="JetBrains Mono" w:eastAsia="Times New Roman" w:hAnsi="JetBrains Mono" w:cs="JetBrains Mono"/>
+          <w:color w:val="000000"/>
+          <w:kern w:val="0"/>
+          <w:sz w:val="20"/>
+          <w:szCs w:val="20"/>
+          <w14:ligatures w14:val="none"/>
+        </w:rPr>
+        <w:t>high</w:t>
+      </w:r>
+      <w:r>
+        <w:rPr>
+          <w:rFonts w:ascii="JetBrains Mono" w:eastAsia="Times New Roman" w:hAnsi="JetBrains Mono" w:cs="JetBrains Mono"/>
+          <w:color w:val="080808"/>
+          <w:kern w:val="0"/>
+          <w:sz w:val="20"/>
+          <w:szCs w:val="20"/>
+          <w14:ligatures w14:val="none"/>
+        </w:rPr>
+        <w:t>) {</w:t>
+      </w:r>
+      <w:r>
+        <w:rPr>
+          <w:rFonts w:ascii="JetBrains Mono" w:eastAsia="Times New Roman" w:hAnsi="JetBrains Mono" w:cs="JetBrains Mono"/>
+          <w:color w:val="080808"/>
+          <w:kern w:val="0"/>
+          <w:sz w:val="20"/>
+          <w:szCs w:val="20"/>
+          <w14:ligatures w14:val="none"/>
+        </w:rPr>
+        <w:br/>
+        <w:t xml:space="preserve">            </w:t>
+      </w:r>
+      <w:r>
+        <w:rPr>
+          <w:rFonts w:ascii="JetBrains Mono" w:eastAsia="Times New Roman" w:hAnsi="JetBrains Mono" w:cs="JetBrains Mono"/>
+          <w:color w:val="0033B3"/>
+          <w:kern w:val="0"/>
+          <w:sz w:val="20"/>
+          <w:szCs w:val="20"/>
+          <w14:ligatures w14:val="none"/>
+        </w:rPr>
+        <w:t xml:space="preserve">int </w:t>
+      </w:r>
+      <w:r>
+        <w:rPr>
+          <w:rFonts w:ascii="JetBrains Mono" w:eastAsia="Times New Roman" w:hAnsi="JetBrains Mono" w:cs="JetBrains Mono"/>
+          <w:color w:val="000000"/>
+          <w:kern w:val="0"/>
+          <w:sz w:val="20"/>
+          <w:szCs w:val="20"/>
+          <w14:ligatures w14:val="none"/>
+        </w:rPr>
+        <w:t xml:space="preserve">mid </w:t>
+      </w:r>
+      <w:r>
+        <w:rPr>
+          <w:rFonts w:ascii="JetBrains Mono" w:eastAsia="Times New Roman" w:hAnsi="JetBrains Mono" w:cs="JetBrains Mono"/>
+          <w:color w:val="080808"/>
+          <w:kern w:val="0"/>
+          <w:sz w:val="20"/>
+          <w:szCs w:val="20"/>
+          <w14:ligatures w14:val="none"/>
+        </w:rPr>
+        <w:t xml:space="preserve">= </w:t>
+      </w:r>
+      <w:r>
+        <w:rPr>
+          <w:rFonts w:ascii="JetBrains Mono" w:eastAsia="Times New Roman" w:hAnsi="JetBrains Mono" w:cs="JetBrains Mono"/>
+          <w:color w:val="000000"/>
+          <w:kern w:val="0"/>
+          <w:sz w:val="20"/>
+          <w:szCs w:val="20"/>
+          <w14:ligatures w14:val="none"/>
+        </w:rPr>
+        <w:t xml:space="preserve">low </w:t>
+      </w:r>
+      <w:r>
+        <w:rPr>
+          <w:rFonts w:ascii="JetBrains Mono" w:eastAsia="Times New Roman" w:hAnsi="JetBrains Mono" w:cs="JetBrains Mono"/>
+          <w:color w:val="080808"/>
+          <w:kern w:val="0"/>
+          <w:sz w:val="20"/>
+          <w:szCs w:val="20"/>
+          <w14:ligatures w14:val="none"/>
+        </w:rPr>
+        <w:t>+ (</w:t>
+      </w:r>
+      <w:r>
+        <w:rPr>
+          <w:rFonts w:ascii="JetBrains Mono" w:eastAsia="Times New Roman" w:hAnsi="JetBrains Mono" w:cs="JetBrains Mono"/>
+          <w:color w:val="000000"/>
+          <w:kern w:val="0"/>
+          <w:sz w:val="20"/>
+          <w:szCs w:val="20"/>
+          <w14:ligatures w14:val="none"/>
+        </w:rPr>
+        <w:t xml:space="preserve">high </w:t>
+      </w:r>
+      <w:r>
+        <w:rPr>
+          <w:rFonts w:ascii="JetBrains Mono" w:eastAsia="Times New Roman" w:hAnsi="JetBrains Mono" w:cs="JetBrains Mono"/>
+          <w:color w:val="080808"/>
+          <w:kern w:val="0"/>
+          <w:sz w:val="20"/>
+          <w:szCs w:val="20"/>
+          <w14:ligatures w14:val="none"/>
+        </w:rPr>
+        <w:t xml:space="preserve">- </w:t>
+      </w:r>
+      <w:r>
+        <w:rPr>
+          <w:rFonts w:ascii="JetBrains Mono" w:eastAsia="Times New Roman" w:hAnsi="JetBrains Mono" w:cs="JetBrains Mono"/>
+          <w:color w:val="000000"/>
+          <w:kern w:val="0"/>
+          <w:sz w:val="20"/>
+          <w:szCs w:val="20"/>
+          <w14:ligatures w14:val="none"/>
+        </w:rPr>
+        <w:t>low</w:t>
+      </w:r>
+      <w:r>
+        <w:rPr>
+          <w:rFonts w:ascii="JetBrains Mono" w:eastAsia="Times New Roman" w:hAnsi="JetBrains Mono" w:cs="JetBrains Mono"/>
+          <w:color w:val="080808"/>
+          <w:kern w:val="0"/>
+          <w:sz w:val="20"/>
+          <w:szCs w:val="20"/>
+          <w14:ligatures w14:val="none"/>
+        </w:rPr>
+        <w:t xml:space="preserve">) / </w:t>
+      </w:r>
+      <w:r>
+        <w:rPr>
+          <w:rFonts w:ascii="JetBrains Mono" w:eastAsia="Times New Roman" w:hAnsi="JetBrains Mono" w:cs="JetBrains Mono"/>
+          <w:color w:val="1750EB"/>
+          <w:kern w:val="0"/>
+          <w:sz w:val="20"/>
+          <w:szCs w:val="20"/>
+          <w14:ligatures w14:val="none"/>
+        </w:rPr>
+        <w:t>2</w:t>
+      </w:r>
+      <w:r>
+        <w:rPr>
+          <w:rFonts w:ascii="JetBrains Mono" w:eastAsia="Times New Roman" w:hAnsi="JetBrains Mono" w:cs="JetBrains Mono"/>
+          <w:color w:val="080808"/>
+          <w:kern w:val="0"/>
+          <w:sz w:val="20"/>
+          <w:szCs w:val="20"/>
+          <w14:ligatures w14:val="none"/>
+        </w:rPr>
+        <w:t>;</w:t>
+      </w:r>
+      <w:r>
+        <w:rPr>
+          <w:rFonts w:ascii="JetBrains Mono" w:eastAsia="Times New Roman" w:hAnsi="JetBrains Mono" w:cs="JetBrains Mono"/>
+          <w:color w:val="080808"/>
+          <w:kern w:val="0"/>
+          <w:sz w:val="20"/>
+          <w:szCs w:val="20"/>
+          <w14:ligatures w14:val="none"/>
+        </w:rPr>
+        <w:br/>
+        <w:t xml:space="preserve">            </w:t>
+      </w:r>
+      <w:r>
+        <w:rPr>
+          <w:rFonts w:ascii="JetBrains Mono" w:eastAsia="Times New Roman" w:hAnsi="JetBrains Mono" w:cs="JetBrains Mono"/>
+          <w:color w:val="0033B3"/>
+          <w:kern w:val="0"/>
+          <w:sz w:val="20"/>
+          <w:szCs w:val="20"/>
+          <w14:ligatures w14:val="none"/>
+        </w:rPr>
+        <w:t xml:space="preserve">if </w:t>
+      </w:r>
+      <w:r>
+        <w:rPr>
+          <w:rFonts w:ascii="JetBrains Mono" w:eastAsia="Times New Roman" w:hAnsi="JetBrains Mono" w:cs="JetBrains Mono"/>
+          <w:color w:val="080808"/>
+          <w:kern w:val="0"/>
+          <w:sz w:val="20"/>
+          <w:szCs w:val="20"/>
+          <w14:ligatures w14:val="none"/>
+        </w:rPr>
+        <w:t>(nums[</w:t>
+      </w:r>
+      <w:r>
+        <w:rPr>
+          <w:rFonts w:ascii="JetBrains Mono" w:eastAsia="Times New Roman" w:hAnsi="JetBrains Mono" w:cs="JetBrains Mono"/>
+          <w:color w:val="000000"/>
+          <w:kern w:val="0"/>
+          <w:sz w:val="20"/>
+          <w:szCs w:val="20"/>
+          <w14:ligatures w14:val="none"/>
+        </w:rPr>
+        <w:t>mid</w:t>
+      </w:r>
+      <w:r>
+        <w:rPr>
+          <w:rFonts w:ascii="JetBrains Mono" w:eastAsia="Times New Roman" w:hAnsi="JetBrains Mono" w:cs="JetBrains Mono"/>
+          <w:color w:val="080808"/>
+          <w:kern w:val="0"/>
+          <w:sz w:val="20"/>
+          <w:szCs w:val="20"/>
+          <w14:ligatures w14:val="none"/>
+        </w:rPr>
+        <w:t>] == target) {</w:t>
+      </w:r>
+      <w:r>
+        <w:rPr>
+          <w:rFonts w:ascii="JetBrains Mono" w:eastAsia="Times New Roman" w:hAnsi="JetBrains Mono" w:cs="JetBrains Mono"/>
+          <w:color w:val="080808"/>
+          <w:kern w:val="0"/>
+          <w:sz w:val="20"/>
+          <w:szCs w:val="20"/>
+          <w14:ligatures w14:val="none"/>
+        </w:rPr>
+        <w:br/>
+        <w:t xml:space="preserve">                </w:t>
+      </w:r>
+      <w:r>
+        <w:rPr>
+          <w:rFonts w:ascii="JetBrains Mono" w:eastAsia="Times New Roman" w:hAnsi="JetBrains Mono" w:cs="JetBrains Mono"/>
+          <w:color w:val="0033B3"/>
+          <w:kern w:val="0"/>
+          <w:sz w:val="20"/>
+          <w:szCs w:val="20"/>
+          <w14:ligatures w14:val="none"/>
+        </w:rPr>
+        <w:t>return true</w:t>
+      </w:r>
+      <w:r>
+        <w:rPr>
+          <w:rFonts w:ascii="JetBrains Mono" w:eastAsia="Times New Roman" w:hAnsi="JetBrains Mono" w:cs="JetBrains Mono"/>
+          <w:color w:val="080808"/>
+          <w:kern w:val="0"/>
+          <w:sz w:val="20"/>
+          <w:szCs w:val="20"/>
+          <w14:ligatures w14:val="none"/>
+        </w:rPr>
+        <w:t>;</w:t>
+      </w:r>
+      <w:r>
+        <w:rPr>
+          <w:rFonts w:ascii="JetBrains Mono" w:eastAsia="Times New Roman" w:hAnsi="JetBrains Mono" w:cs="JetBrains Mono"/>
+          <w:color w:val="080808"/>
+          <w:kern w:val="0"/>
+          <w:sz w:val="20"/>
+          <w:szCs w:val="20"/>
+          <w14:ligatures w14:val="none"/>
+        </w:rPr>
+        <w:br/>
+        <w:t xml:space="preserve">            }</w:t>
+      </w:r>
+      <w:r>
+        <w:rPr>
+          <w:rFonts w:ascii="JetBrains Mono" w:eastAsia="Times New Roman" w:hAnsi="JetBrains Mono" w:cs="JetBrains Mono"/>
+          <w:color w:val="080808"/>
+          <w:kern w:val="0"/>
+          <w:sz w:val="20"/>
+          <w:szCs w:val="20"/>
+          <w14:ligatures w14:val="none"/>
+        </w:rPr>
+        <w:br/>
+        <w:t xml:space="preserve">            </w:t>
+      </w:r>
+      <w:r>
+        <w:rPr>
+          <w:rFonts w:ascii="JetBrains Mono" w:eastAsia="Times New Roman" w:hAnsi="JetBrains Mono" w:cs="JetBrains Mono"/>
+          <w:color w:val="0033B3"/>
+          <w:kern w:val="0"/>
+          <w:sz w:val="20"/>
+          <w:szCs w:val="20"/>
+          <w14:ligatures w14:val="none"/>
+        </w:rPr>
+        <w:t xml:space="preserve">if </w:t>
+      </w:r>
+      <w:r>
+        <w:rPr>
+          <w:rFonts w:ascii="JetBrains Mono" w:eastAsia="Times New Roman" w:hAnsi="JetBrains Mono" w:cs="JetBrains Mono"/>
+          <w:color w:val="080808"/>
+          <w:kern w:val="0"/>
+          <w:sz w:val="20"/>
+          <w:szCs w:val="20"/>
+          <w14:ligatures w14:val="none"/>
+        </w:rPr>
+        <w:t>(nums[</w:t>
+      </w:r>
+      <w:r>
+        <w:rPr>
+          <w:rFonts w:ascii="JetBrains Mono" w:eastAsia="Times New Roman" w:hAnsi="JetBrains Mono" w:cs="JetBrains Mono"/>
+          <w:color w:val="000000"/>
+          <w:kern w:val="0"/>
+          <w:sz w:val="20"/>
+          <w:szCs w:val="20"/>
+          <w14:ligatures w14:val="none"/>
+        </w:rPr>
+        <w:t>low</w:t>
+      </w:r>
+      <w:r>
+        <w:rPr>
+          <w:rFonts w:ascii="JetBrains Mono" w:eastAsia="Times New Roman" w:hAnsi="JetBrains Mono" w:cs="JetBrains Mono"/>
+          <w:color w:val="080808"/>
+          <w:kern w:val="0"/>
+          <w:sz w:val="20"/>
+          <w:szCs w:val="20"/>
+          <w14:ligatures w14:val="none"/>
+        </w:rPr>
+        <w:t>] &lt;= nums[</w:t>
+      </w:r>
+      <w:r>
+        <w:rPr>
+          <w:rFonts w:ascii="JetBrains Mono" w:eastAsia="Times New Roman" w:hAnsi="JetBrains Mono" w:cs="JetBrains Mono"/>
+          <w:color w:val="000000"/>
+          <w:kern w:val="0"/>
+          <w:sz w:val="20"/>
+          <w:szCs w:val="20"/>
+          <w14:ligatures w14:val="none"/>
+        </w:rPr>
+        <w:t>mid</w:t>
+      </w:r>
+      <w:r>
+        <w:rPr>
+          <w:rFonts w:ascii="JetBrains Mono" w:eastAsia="Times New Roman" w:hAnsi="JetBrains Mono" w:cs="JetBrains Mono"/>
+          <w:color w:val="080808"/>
+          <w:kern w:val="0"/>
+          <w:sz w:val="20"/>
+          <w:szCs w:val="20"/>
+          <w14:ligatures w14:val="none"/>
+        </w:rPr>
+        <w:t>]) {</w:t>
+      </w:r>
+      <w:r>
+        <w:rPr>
+          <w:rFonts w:ascii="JetBrains Mono" w:eastAsia="Times New Roman" w:hAnsi="JetBrains Mono" w:cs="JetBrains Mono"/>
+          <w:color w:val="080808"/>
+          <w:kern w:val="0"/>
+          <w:sz w:val="20"/>
+          <w:szCs w:val="20"/>
+          <w14:ligatures w14:val="none"/>
+        </w:rPr>
+        <w:br/>
+        <w:t xml:space="preserve">                </w:t>
+      </w:r>
+      <w:r>
+        <w:rPr>
+          <w:rFonts w:ascii="JetBrains Mono" w:eastAsia="Times New Roman" w:hAnsi="JetBrains Mono" w:cs="JetBrains Mono"/>
+          <w:color w:val="0033B3"/>
+          <w:kern w:val="0"/>
+          <w:sz w:val="20"/>
+          <w:szCs w:val="20"/>
+          <w14:ligatures w14:val="none"/>
+        </w:rPr>
+        <w:t xml:space="preserve">if </w:t>
+      </w:r>
+      <w:r>
+        <w:rPr>
+          <w:rFonts w:ascii="JetBrains Mono" w:eastAsia="Times New Roman" w:hAnsi="JetBrains Mono" w:cs="JetBrains Mono"/>
+          <w:color w:val="080808"/>
+          <w:kern w:val="0"/>
+          <w:sz w:val="20"/>
+          <w:szCs w:val="20"/>
+          <w14:ligatures w14:val="none"/>
+        </w:rPr>
+        <w:t>(target &gt;= nums[</w:t>
+      </w:r>
+      <w:r>
+        <w:rPr>
+          <w:rFonts w:ascii="JetBrains Mono" w:eastAsia="Times New Roman" w:hAnsi="JetBrains Mono" w:cs="JetBrains Mono"/>
+          <w:color w:val="000000"/>
+          <w:kern w:val="0"/>
+          <w:sz w:val="20"/>
+          <w:szCs w:val="20"/>
+          <w14:ligatures w14:val="none"/>
+        </w:rPr>
+        <w:t>low</w:t>
+      </w:r>
+      <w:r>
+        <w:rPr>
+          <w:rFonts w:ascii="JetBrains Mono" w:eastAsia="Times New Roman" w:hAnsi="JetBrains Mono" w:cs="JetBrains Mono"/>
+          <w:color w:val="080808"/>
+          <w:kern w:val="0"/>
+          <w:sz w:val="20"/>
+          <w:szCs w:val="20"/>
+          <w14:ligatures w14:val="none"/>
+        </w:rPr>
+        <w:t>] &amp;&amp; target &lt;= nums[</w:t>
+      </w:r>
+      <w:r>
+        <w:rPr>
+          <w:rFonts w:ascii="JetBrains Mono" w:eastAsia="Times New Roman" w:hAnsi="JetBrains Mono" w:cs="JetBrains Mono"/>
+          <w:color w:val="000000"/>
+          <w:kern w:val="0"/>
+          <w:sz w:val="20"/>
+          <w:szCs w:val="20"/>
+          <w14:ligatures w14:val="none"/>
+        </w:rPr>
+        <w:t>mid</w:t>
+      </w:r>
+      <w:r>
+        <w:rPr>
+          <w:rFonts w:ascii="JetBrains Mono" w:eastAsia="Times New Roman" w:hAnsi="JetBrains Mono" w:cs="JetBrains Mono"/>
+          <w:color w:val="080808"/>
+          <w:kern w:val="0"/>
+          <w:sz w:val="20"/>
+          <w:szCs w:val="20"/>
+          <w14:ligatures w14:val="none"/>
+        </w:rPr>
+        <w:t>]) {</w:t>
+      </w:r>
+      <w:r>
+        <w:rPr>
+          <w:rFonts w:ascii="JetBrains Mono" w:eastAsia="Times New Roman" w:hAnsi="JetBrains Mono" w:cs="JetBrains Mono"/>
+          <w:color w:val="080808"/>
+          <w:kern w:val="0"/>
+          <w:sz w:val="20"/>
+          <w:szCs w:val="20"/>
+          <w14:ligatures w14:val="none"/>
+        </w:rPr>
+        <w:br/>
+        <w:t xml:space="preserve">                    </w:t>
+      </w:r>
+      <w:r>
+        <w:rPr>
+          <w:rFonts w:ascii="JetBrains Mono" w:eastAsia="Times New Roman" w:hAnsi="JetBrains Mono" w:cs="JetBrains Mono"/>
+          <w:color w:val="000000"/>
+          <w:kern w:val="0"/>
+          <w:sz w:val="20"/>
+          <w:szCs w:val="20"/>
+          <w14:ligatures w14:val="none"/>
+        </w:rPr>
+        <w:t xml:space="preserve">high </w:t>
+      </w:r>
+      <w:r>
+        <w:rPr>
+          <w:rFonts w:ascii="JetBrains Mono" w:eastAsia="Times New Roman" w:hAnsi="JetBrains Mono" w:cs="JetBrains Mono"/>
+          <w:color w:val="080808"/>
+          <w:kern w:val="0"/>
+          <w:sz w:val="20"/>
+          <w:szCs w:val="20"/>
+          <w14:ligatures w14:val="none"/>
+        </w:rPr>
+        <w:t xml:space="preserve">= </w:t>
+      </w:r>
+      <w:r>
+        <w:rPr>
+          <w:rFonts w:ascii="JetBrains Mono" w:eastAsia="Times New Roman" w:hAnsi="JetBrains Mono" w:cs="JetBrains Mono"/>
+          <w:color w:val="000000"/>
+          <w:kern w:val="0"/>
+          <w:sz w:val="20"/>
+          <w:szCs w:val="20"/>
+          <w14:ligatures w14:val="none"/>
+        </w:rPr>
+        <w:t xml:space="preserve">mid </w:t>
+      </w:r>
+      <w:r>
+        <w:rPr>
+          <w:rFonts w:ascii="JetBrains Mono" w:eastAsia="Times New Roman" w:hAnsi="JetBrains Mono" w:cs="JetBrains Mono"/>
+          <w:color w:val="080808"/>
+          <w:kern w:val="0"/>
+          <w:sz w:val="20"/>
+          <w:szCs w:val="20"/>
+          <w14:ligatures w14:val="none"/>
+        </w:rPr>
+        <w:t xml:space="preserve">- </w:t>
+      </w:r>
+      <w:r>
+        <w:rPr>
+          <w:rFonts w:ascii="JetBrains Mono" w:eastAsia="Times New Roman" w:hAnsi="JetBrains Mono" w:cs="JetBrains Mono"/>
+          <w:color w:val="1750EB"/>
+          <w:kern w:val="0"/>
+          <w:sz w:val="20"/>
+          <w:szCs w:val="20"/>
+          <w14:ligatures w14:val="none"/>
+        </w:rPr>
+        <w:t>1</w:t>
+      </w:r>
+      <w:r>
+        <w:rPr>
+          <w:rFonts w:ascii="JetBrains Mono" w:eastAsia="Times New Roman" w:hAnsi="JetBrains Mono" w:cs="JetBrains Mono"/>
+          <w:color w:val="080808"/>
+          <w:kern w:val="0"/>
+          <w:sz w:val="20"/>
+          <w:szCs w:val="20"/>
+          <w14:ligatures w14:val="none"/>
+        </w:rPr>
+        <w:t>;</w:t>
+      </w:r>
+      <w:r>
+        <w:rPr>
+          <w:rFonts w:ascii="JetBrains Mono" w:eastAsia="Times New Roman" w:hAnsi="JetBrains Mono" w:cs="JetBrains Mono"/>
+          <w:color w:val="080808"/>
+          <w:kern w:val="0"/>
+          <w:sz w:val="20"/>
+          <w:szCs w:val="20"/>
+          <w14:ligatures w14:val="none"/>
+        </w:rPr>
+        <w:br/>
+        <w:t xml:space="preserve">                } </w:t>
+      </w:r>
+      <w:r>
+        <w:rPr>
+          <w:rFonts w:ascii="JetBrains Mono" w:eastAsia="Times New Roman" w:hAnsi="JetBrains Mono" w:cs="JetBrains Mono"/>
+          <w:color w:val="0033B3"/>
+          <w:kern w:val="0"/>
+          <w:sz w:val="20"/>
+          <w:szCs w:val="20"/>
+          <w14:ligatures w14:val="none"/>
+        </w:rPr>
+        <w:t xml:space="preserve">else </w:t>
+      </w:r>
+      <w:r>
+        <w:rPr>
+          <w:rFonts w:ascii="JetBrains Mono" w:eastAsia="Times New Roman" w:hAnsi="JetBrains Mono" w:cs="JetBrains Mono"/>
+          <w:color w:val="080808"/>
+          <w:kern w:val="0"/>
+          <w:sz w:val="20"/>
+          <w:szCs w:val="20"/>
+          <w14:ligatures w14:val="none"/>
+        </w:rPr>
+        <w:t>{</w:t>
+      </w:r>
+      <w:r>
+        <w:rPr>
+          <w:rFonts w:ascii="JetBrains Mono" w:eastAsia="Times New Roman" w:hAnsi="JetBrains Mono" w:cs="JetBrains Mono"/>
+          <w:color w:val="080808"/>
+          <w:kern w:val="0"/>
+          <w:sz w:val="20"/>
+          <w:szCs w:val="20"/>
+          <w14:ligatures w14:val="none"/>
+        </w:rPr>
+        <w:br/>
+        <w:t xml:space="preserve">                    </w:t>
+      </w:r>
+      <w:r>
+        <w:rPr>
+          <w:rFonts w:ascii="JetBrains Mono" w:eastAsia="Times New Roman" w:hAnsi="JetBrains Mono" w:cs="JetBrains Mono"/>
+          <w:color w:val="000000"/>
+          <w:kern w:val="0"/>
+          <w:sz w:val="20"/>
+          <w:szCs w:val="20"/>
+          <w14:ligatures w14:val="none"/>
+        </w:rPr>
+        <w:t xml:space="preserve">low </w:t>
+      </w:r>
+      <w:r>
+        <w:rPr>
+          <w:rFonts w:ascii="JetBrains Mono" w:eastAsia="Times New Roman" w:hAnsi="JetBrains Mono" w:cs="JetBrains Mono"/>
+          <w:color w:val="080808"/>
+          <w:kern w:val="0"/>
+          <w:sz w:val="20"/>
+          <w:szCs w:val="20"/>
+          <w14:ligatures w14:val="none"/>
+        </w:rPr>
+        <w:t xml:space="preserve">= </w:t>
+      </w:r>
+      <w:r>
+        <w:rPr>
+          <w:rFonts w:ascii="JetBrains Mono" w:eastAsia="Times New Roman" w:hAnsi="JetBrains Mono" w:cs="JetBrains Mono"/>
+          <w:color w:val="000000"/>
+          <w:kern w:val="0"/>
+          <w:sz w:val="20"/>
+          <w:szCs w:val="20"/>
+          <w14:ligatures w14:val="none"/>
+        </w:rPr>
+        <w:t xml:space="preserve">mid </w:t>
+      </w:r>
+      <w:r>
+        <w:rPr>
+          <w:rFonts w:ascii="JetBrains Mono" w:eastAsia="Times New Roman" w:hAnsi="JetBrains Mono" w:cs="JetBrains Mono"/>
+          <w:color w:val="080808"/>
+          <w:kern w:val="0"/>
+          <w:sz w:val="20"/>
+          <w:szCs w:val="20"/>
+          <w14:ligatures w14:val="none"/>
+        </w:rPr>
+        <w:t xml:space="preserve">+ </w:t>
+      </w:r>
+      <w:r>
+        <w:rPr>
+          <w:rFonts w:ascii="JetBrains Mono" w:eastAsia="Times New Roman" w:hAnsi="JetBrains Mono" w:cs="JetBrains Mono"/>
+          <w:color w:val="1750EB"/>
+          <w:kern w:val="0"/>
+          <w:sz w:val="20"/>
+          <w:szCs w:val="20"/>
+          <w14:ligatures w14:val="none"/>
+        </w:rPr>
+        <w:t>1</w:t>
+      </w:r>
+      <w:r>
+        <w:rPr>
+          <w:rFonts w:ascii="JetBrains Mono" w:eastAsia="Times New Roman" w:hAnsi="JetBrains Mono" w:cs="JetBrains Mono"/>
+          <w:color w:val="080808"/>
+          <w:kern w:val="0"/>
+          <w:sz w:val="20"/>
+          <w:szCs w:val="20"/>
+          <w14:ligatures w14:val="none"/>
+        </w:rPr>
+        <w:t>;</w:t>
+      </w:r>
+      <w:r>
+        <w:rPr>
+          <w:rFonts w:ascii="JetBrains Mono" w:eastAsia="Times New Roman" w:hAnsi="JetBrains Mono" w:cs="JetBrains Mono"/>
+          <w:color w:val="080808"/>
+          <w:kern w:val="0"/>
+          <w:sz w:val="20"/>
+          <w:szCs w:val="20"/>
+          <w14:ligatures w14:val="none"/>
+        </w:rPr>
+        <w:br/>
+        <w:t xml:space="preserve">                }</w:t>
+      </w:r>
+      <w:r>
+        <w:rPr>
+          <w:rFonts w:ascii="JetBrains Mono" w:eastAsia="Times New Roman" w:hAnsi="JetBrains Mono" w:cs="JetBrains Mono"/>
+          <w:color w:val="080808"/>
+          <w:kern w:val="0"/>
+          <w:sz w:val="20"/>
+          <w:szCs w:val="20"/>
+          <w14:ligatures w14:val="none"/>
+        </w:rPr>
+        <w:br/>
+        <w:t xml:space="preserve">            } </w:t>
+      </w:r>
+      <w:r>
+        <w:rPr>
+          <w:rFonts w:ascii="JetBrains Mono" w:eastAsia="Times New Roman" w:hAnsi="JetBrains Mono" w:cs="JetBrains Mono"/>
+          <w:color w:val="0033B3"/>
+          <w:kern w:val="0"/>
+          <w:sz w:val="20"/>
+          <w:szCs w:val="20"/>
+          <w14:ligatures w14:val="none"/>
+        </w:rPr>
+        <w:t xml:space="preserve">else </w:t>
+      </w:r>
+      <w:r>
+        <w:rPr>
+          <w:rFonts w:ascii="JetBrains Mono" w:eastAsia="Times New Roman" w:hAnsi="JetBrains Mono" w:cs="JetBrains Mono"/>
+          <w:color w:val="080808"/>
+          <w:kern w:val="0"/>
+          <w:sz w:val="20"/>
+          <w:szCs w:val="20"/>
+          <w14:ligatures w14:val="none"/>
+        </w:rPr>
+        <w:t>{</w:t>
+      </w:r>
+      <w:r>
+        <w:rPr>
+          <w:rFonts w:ascii="JetBrains Mono" w:eastAsia="Times New Roman" w:hAnsi="JetBrains Mono" w:cs="JetBrains Mono"/>
+          <w:color w:val="080808"/>
+          <w:kern w:val="0"/>
+          <w:sz w:val="20"/>
+          <w:szCs w:val="20"/>
+          <w14:ligatures w14:val="none"/>
+        </w:rPr>
+        <w:br/>
+        <w:t xml:space="preserve">                </w:t>
+      </w:r>
+      <w:r>
+        <w:rPr>
+          <w:rFonts w:ascii="JetBrains Mono" w:eastAsia="Times New Roman" w:hAnsi="JetBrains Mono" w:cs="JetBrains Mono"/>
+          <w:color w:val="0033B3"/>
+          <w:kern w:val="0"/>
+          <w:sz w:val="20"/>
+          <w:szCs w:val="20"/>
+          <w14:ligatures w14:val="none"/>
+        </w:rPr>
+        <w:t xml:space="preserve">if </w:t>
+      </w:r>
+      <w:r>
+        <w:rPr>
+          <w:rFonts w:ascii="JetBrains Mono" w:eastAsia="Times New Roman" w:hAnsi="JetBrains Mono" w:cs="JetBrains Mono"/>
+          <w:color w:val="080808"/>
+          <w:kern w:val="0"/>
+          <w:sz w:val="20"/>
+          <w:szCs w:val="20"/>
+          <w14:ligatures w14:val="none"/>
+        </w:rPr>
+        <w:t>(target &lt;= nums[</w:t>
+      </w:r>
+      <w:r>
+        <w:rPr>
+          <w:rFonts w:ascii="JetBrains Mono" w:eastAsia="Times New Roman" w:hAnsi="JetBrains Mono" w:cs="JetBrains Mono"/>
+          <w:color w:val="000000"/>
+          <w:kern w:val="0"/>
+          <w:sz w:val="20"/>
+          <w:szCs w:val="20"/>
+          <w14:ligatures w14:val="none"/>
+        </w:rPr>
+        <w:t>high</w:t>
+      </w:r>
+      <w:r>
+        <w:rPr>
+          <w:rFonts w:ascii="JetBrains Mono" w:eastAsia="Times New Roman" w:hAnsi="JetBrains Mono" w:cs="JetBrains Mono"/>
+          <w:color w:val="080808"/>
+          <w:kern w:val="0"/>
+          <w:sz w:val="20"/>
+          <w:szCs w:val="20"/>
+          <w14:ligatures w14:val="none"/>
+        </w:rPr>
+        <w:t>] &amp;&amp; target &gt;= nums[</w:t>
+      </w:r>
+      <w:r>
+        <w:rPr>
+          <w:rFonts w:ascii="JetBrains Mono" w:eastAsia="Times New Roman" w:hAnsi="JetBrains Mono" w:cs="JetBrains Mono"/>
+          <w:color w:val="000000"/>
+          <w:kern w:val="0"/>
+          <w:sz w:val="20"/>
+          <w:szCs w:val="20"/>
+          <w14:ligatures w14:val="none"/>
+        </w:rPr>
+        <w:t>mid</w:t>
+      </w:r>
+      <w:r>
+        <w:rPr>
+          <w:rFonts w:ascii="JetBrains Mono" w:eastAsia="Times New Roman" w:hAnsi="JetBrains Mono" w:cs="JetBrains Mono"/>
+          <w:color w:val="080808"/>
+          <w:kern w:val="0"/>
+          <w:sz w:val="20"/>
+          <w:szCs w:val="20"/>
+          <w14:ligatures w14:val="none"/>
+        </w:rPr>
+        <w:t>]) {</w:t>
+      </w:r>
+      <w:r>
+        <w:rPr>
+          <w:rFonts w:ascii="JetBrains Mono" w:eastAsia="Times New Roman" w:hAnsi="JetBrains Mono" w:cs="JetBrains Mono"/>
+          <w:color w:val="080808"/>
+          <w:kern w:val="0"/>
+          <w:sz w:val="20"/>
+          <w:szCs w:val="20"/>
+          <w14:ligatures w14:val="none"/>
+        </w:rPr>
+        <w:br/>
+        <w:t xml:space="preserve">                    </w:t>
+      </w:r>
+      <w:r>
+        <w:rPr>
+          <w:rFonts w:ascii="JetBrains Mono" w:eastAsia="Times New Roman" w:hAnsi="JetBrains Mono" w:cs="JetBrains Mono"/>
+          <w:color w:val="000000"/>
+          <w:kern w:val="0"/>
+          <w:sz w:val="20"/>
+          <w:szCs w:val="20"/>
+          <w14:ligatures w14:val="none"/>
+        </w:rPr>
+        <w:t xml:space="preserve">low </w:t>
+      </w:r>
+      <w:r>
+        <w:rPr>
+          <w:rFonts w:ascii="JetBrains Mono" w:eastAsia="Times New Roman" w:hAnsi="JetBrains Mono" w:cs="JetBrains Mono"/>
+          <w:color w:val="080808"/>
+          <w:kern w:val="0"/>
+          <w:sz w:val="20"/>
+          <w:szCs w:val="20"/>
+          <w14:ligatures w14:val="none"/>
+        </w:rPr>
+        <w:t xml:space="preserve">= </w:t>
+      </w:r>
+      <w:r>
+        <w:rPr>
+          <w:rFonts w:ascii="JetBrains Mono" w:eastAsia="Times New Roman" w:hAnsi="JetBrains Mono" w:cs="JetBrains Mono"/>
+          <w:color w:val="000000"/>
+          <w:kern w:val="0"/>
+          <w:sz w:val="20"/>
+          <w:szCs w:val="20"/>
+          <w14:ligatures w14:val="none"/>
+        </w:rPr>
+        <w:t xml:space="preserve">mid </w:t>
+      </w:r>
+      <w:r>
+        <w:rPr>
+          <w:rFonts w:ascii="JetBrains Mono" w:eastAsia="Times New Roman" w:hAnsi="JetBrains Mono" w:cs="JetBrains Mono"/>
+          <w:color w:val="080808"/>
+          <w:kern w:val="0"/>
+          <w:sz w:val="20"/>
+          <w:szCs w:val="20"/>
+          <w14:ligatures w14:val="none"/>
+        </w:rPr>
+        <w:t xml:space="preserve">+ </w:t>
+      </w:r>
+      <w:r>
+        <w:rPr>
+          <w:rFonts w:ascii="JetBrains Mono" w:eastAsia="Times New Roman" w:hAnsi="JetBrains Mono" w:cs="JetBrains Mono"/>
+          <w:color w:val="1750EB"/>
+          <w:kern w:val="0"/>
+          <w:sz w:val="20"/>
+          <w:szCs w:val="20"/>
+          <w14:ligatures w14:val="none"/>
+        </w:rPr>
+        <w:t>1</w:t>
+      </w:r>
+      <w:r>
+        <w:rPr>
+          <w:rFonts w:ascii="JetBrains Mono" w:eastAsia="Times New Roman" w:hAnsi="JetBrains Mono" w:cs="JetBrains Mono"/>
+          <w:color w:val="080808"/>
+          <w:kern w:val="0"/>
+          <w:sz w:val="20"/>
+          <w:szCs w:val="20"/>
+          <w14:ligatures w14:val="none"/>
+        </w:rPr>
+        <w:t>;</w:t>
+      </w:r>
+      <w:r>
+        <w:rPr>
+          <w:rFonts w:ascii="JetBrains Mono" w:eastAsia="Times New Roman" w:hAnsi="JetBrains Mono" w:cs="JetBrains Mono"/>
+          <w:color w:val="080808"/>
+          <w:kern w:val="0"/>
+          <w:sz w:val="20"/>
+          <w:szCs w:val="20"/>
+          <w14:ligatures w14:val="none"/>
+        </w:rPr>
+        <w:br/>
+        <w:t xml:space="preserve">                } </w:t>
+      </w:r>
+      <w:r>
+        <w:rPr>
+          <w:rFonts w:ascii="JetBrains Mono" w:eastAsia="Times New Roman" w:hAnsi="JetBrains Mono" w:cs="JetBrains Mono"/>
+          <w:color w:val="0033B3"/>
+          <w:kern w:val="0"/>
+          <w:sz w:val="20"/>
+          <w:szCs w:val="20"/>
+          <w14:ligatures w14:val="none"/>
+        </w:rPr>
+        <w:t xml:space="preserve">else </w:t>
+      </w:r>
+      <w:r>
+        <w:rPr>
+          <w:rFonts w:ascii="JetBrains Mono" w:eastAsia="Times New Roman" w:hAnsi="JetBrains Mono" w:cs="JetBrains Mono"/>
+          <w:color w:val="080808"/>
+          <w:kern w:val="0"/>
+          <w:sz w:val="20"/>
+          <w:szCs w:val="20"/>
+          <w14:ligatures w14:val="none"/>
+        </w:rPr>
+        <w:t>{</w:t>
+      </w:r>
+      <w:r>
+        <w:rPr>
+          <w:rFonts w:ascii="JetBrains Mono" w:eastAsia="Times New Roman" w:hAnsi="JetBrains Mono" w:cs="JetBrains Mono"/>
+          <w:color w:val="080808"/>
+          <w:kern w:val="0"/>
+          <w:sz w:val="20"/>
+          <w:szCs w:val="20"/>
+          <w14:ligatures w14:val="none"/>
+        </w:rPr>
+        <w:br/>
+        <w:t xml:space="preserve">                    </w:t>
+      </w:r>
+      <w:r>
+        <w:rPr>
+          <w:rFonts w:ascii="JetBrains Mono" w:eastAsia="Times New Roman" w:hAnsi="JetBrains Mono" w:cs="JetBrains Mono"/>
+          <w:color w:val="000000"/>
+          <w:kern w:val="0"/>
+          <w:sz w:val="20"/>
+          <w:szCs w:val="20"/>
+          <w14:ligatures w14:val="none"/>
+        </w:rPr>
+        <w:t xml:space="preserve">high </w:t>
+      </w:r>
+      <w:r>
+        <w:rPr>
+          <w:rFonts w:ascii="JetBrains Mono" w:eastAsia="Times New Roman" w:hAnsi="JetBrains Mono" w:cs="JetBrains Mono"/>
+          <w:color w:val="080808"/>
+          <w:kern w:val="0"/>
+          <w:sz w:val="20"/>
+          <w:szCs w:val="20"/>
+          <w14:ligatures w14:val="none"/>
+        </w:rPr>
+        <w:t xml:space="preserve">= </w:t>
+      </w:r>
+      <w:r>
+        <w:rPr>
+          <w:rFonts w:ascii="JetBrains Mono" w:eastAsia="Times New Roman" w:hAnsi="JetBrains Mono" w:cs="JetBrains Mono"/>
+          <w:color w:val="000000"/>
+          <w:kern w:val="0"/>
+          <w:sz w:val="20"/>
+          <w:szCs w:val="20"/>
+          <w14:ligatures w14:val="none"/>
+        </w:rPr>
+        <w:t xml:space="preserve">mid </w:t>
+      </w:r>
+      <w:r>
+        <w:rPr>
+          <w:rFonts w:ascii="JetBrains Mono" w:eastAsia="Times New Roman" w:hAnsi="JetBrains Mono" w:cs="JetBrains Mono"/>
+          <w:color w:val="080808"/>
+          <w:kern w:val="0"/>
+          <w:sz w:val="20"/>
+          <w:szCs w:val="20"/>
+          <w14:ligatures w14:val="none"/>
+        </w:rPr>
+        <w:t xml:space="preserve">- </w:t>
+      </w:r>
+      <w:r>
+        <w:rPr>
+          <w:rFonts w:ascii="JetBrains Mono" w:eastAsia="Times New Roman" w:hAnsi="JetBrains Mono" w:cs="JetBrains Mono"/>
+          <w:color w:val="1750EB"/>
+          <w:kern w:val="0"/>
+          <w:sz w:val="20"/>
+          <w:szCs w:val="20"/>
+          <w14:ligatures w14:val="none"/>
+        </w:rPr>
+        <w:t>1</w:t>
+      </w:r>
+      <w:r>
+        <w:rPr>
+          <w:rFonts w:ascii="JetBrains Mono" w:eastAsia="Times New Roman" w:hAnsi="JetBrains Mono" w:cs="JetBrains Mono"/>
+          <w:color w:val="080808"/>
+          <w:kern w:val="0"/>
+          <w:sz w:val="20"/>
+          <w:szCs w:val="20"/>
+          <w14:ligatures w14:val="none"/>
+        </w:rPr>
+        <w:t>;</w:t>
+      </w:r>
+      <w:r>
+        <w:rPr>
+          <w:rFonts w:ascii="JetBrains Mono" w:eastAsia="Times New Roman" w:hAnsi="JetBrains Mono" w:cs="JetBrains Mono"/>
+          <w:color w:val="080808"/>
+          <w:kern w:val="0"/>
+          <w:sz w:val="20"/>
+          <w:szCs w:val="20"/>
+          <w14:ligatures w14:val="none"/>
+        </w:rPr>
+        <w:br/>
+        <w:t xml:space="preserve">                }</w:t>
+      </w:r>
+      <w:r>
+        <w:rPr>
+          <w:rFonts w:ascii="JetBrains Mono" w:eastAsia="Times New Roman" w:hAnsi="JetBrains Mono" w:cs="JetBrains Mono"/>
+          <w:color w:val="080808"/>
+          <w:kern w:val="0"/>
+          <w:sz w:val="20"/>
+          <w:szCs w:val="20"/>
+          <w14:ligatures w14:val="none"/>
+        </w:rPr>
+        <w:br/>
+        <w:t xml:space="preserve">            }</w:t>
+      </w:r>
+      <w:r>
+        <w:rPr>
+          <w:rFonts w:ascii="JetBrains Mono" w:eastAsia="Times New Roman" w:hAnsi="JetBrains Mono" w:cs="JetBrains Mono"/>
+          <w:color w:val="080808"/>
+          <w:kern w:val="0"/>
+          <w:sz w:val="20"/>
+          <w:szCs w:val="20"/>
+          <w14:ligatures w14:val="none"/>
+        </w:rPr>
+        <w:br/>
+        <w:t xml:space="preserve">        }</w:t>
+      </w:r>
+      <w:r>
+        <w:rPr>
+          <w:rFonts w:ascii="JetBrains Mono" w:eastAsia="Times New Roman" w:hAnsi="JetBrains Mono" w:cs="JetBrains Mono"/>
+          <w:color w:val="080808"/>
+          <w:kern w:val="0"/>
+          <w:sz w:val="20"/>
+          <w:szCs w:val="20"/>
+          <w14:ligatures w14:val="none"/>
+        </w:rPr>
+        <w:br/>
+        <w:t xml:space="preserve">        </w:t>
+      </w:r>
+      <w:r>
+        <w:rPr>
+          <w:rFonts w:ascii="JetBrains Mono" w:eastAsia="Times New Roman" w:hAnsi="JetBrains Mono" w:cs="JetBrains Mono"/>
+          <w:color w:val="0033B3"/>
+          <w:kern w:val="0"/>
+          <w:sz w:val="20"/>
+          <w:szCs w:val="20"/>
+          <w14:ligatures w14:val="none"/>
+        </w:rPr>
+        <w:t>return false</w:t>
+      </w:r>
+      <w:r>
+        <w:rPr>
+          <w:rFonts w:ascii="JetBrains Mono" w:eastAsia="Times New Roman" w:hAnsi="JetBrains Mono" w:cs="JetBrains Mono"/>
+          <w:color w:val="080808"/>
+          <w:kern w:val="0"/>
+          <w:sz w:val="20"/>
+          <w:szCs w:val="20"/>
+          <w14:ligatures w14:val="none"/>
+        </w:rPr>
+        <w:t>;</w:t>
+      </w:r>
+      <w:r>
+        <w:rPr>
+          <w:rFonts w:ascii="JetBrains Mono" w:eastAsia="Times New Roman" w:hAnsi="JetBrains Mono" w:cs="JetBrains Mono"/>
+          <w:color w:val="080808"/>
+          <w:kern w:val="0"/>
+          <w:sz w:val="20"/>
+          <w:szCs w:val="20"/>
+          <w14:ligatures w14:val="none"/>
+        </w:rPr>
+        <w:br/>
+        <w:t xml:space="preserve">    }</w:t>
+      </w:r>
+      <w:r>
+        <w:rPr>
+          <w:rFonts w:ascii="JetBrains Mono" w:eastAsia="Times New Roman" w:hAnsi="JetBrains Mono" w:cs="JetBrains Mono"/>
+          <w:color w:val="080808"/>
+          <w:kern w:val="0"/>
+          <w:sz w:val="20"/>
+          <w:szCs w:val="20"/>
+          <w14:ligatures w14:val="none"/>
+        </w:rPr>
+        <w:br/>
+      </w:r>
+      <w:r>
+        <w:rPr>
+          <w:rFonts w:ascii="JetBrains Mono" w:eastAsia="Times New Roman" w:hAnsi="JetBrains Mono" w:cs="JetBrains Mono"/>
+          <w:color w:val="080808"/>
+          <w:kern w:val="0"/>
+          <w:sz w:val="20"/>
+          <w:szCs w:val="20"/>
+          <w14:ligatures w14:val="none"/>
+        </w:rPr>
+        <w:br/>
+        <w:t>}</w:t>
       </w:r>
     </w:p>
     <w:p/>
@@ -2020,7 +4387,6 @@
           <w:sz w:val="28"/>
           <w:szCs w:val="28"/>
         </w:rPr>
-        <w:lastRenderedPageBreak/>
         <w:t xml:space="preserve">Q4. </w:t>
       </w:r>
       <w:r>
@@ -2162,9 +4528,10 @@
           <w:sz w:val="28"/>
           <w:szCs w:val="28"/>
         </w:rPr>
+        <w:lastRenderedPageBreak/>
         <w:t xml:space="preserve">Q6. </w:t>
       </w:r>
-      <w:hyperlink r:id="rId7" w:history="1">
+      <w:hyperlink r:id="rId8" w:history="1">
         <w:r>
           <w:rPr>
             <w:rStyle w:val="Hyperlink"/>
@@ -4408,7 +6775,6 @@
           <w:sz w:val="28"/>
           <w:szCs w:val="28"/>
         </w:rPr>
-        <w:lastRenderedPageBreak/>
         <w:t xml:space="preserve">Q7. Given an array of length </w:t>
       </w:r>
       <w:r>
@@ -4475,7 +6841,7 @@
         </w:rPr>
         <w:t xml:space="preserve">Q8. </w:t>
       </w:r>
-      <w:hyperlink r:id="rId8" w:history="1">
+      <w:hyperlink r:id="rId9" w:history="1">
         <w:r>
           <w:rPr>
             <w:rStyle w:val="Hyperlink"/>
@@ -4602,6 +6968,7 @@
           <w:szCs w:val="20"/>
           <w14:ligatures w14:val="none"/>
         </w:rPr>
+        <w:lastRenderedPageBreak/>
         <w:t xml:space="preserve">public class </w:t>
       </w:r>
       <w:r>
@@ -6188,8 +8555,20 @@
           <w:sz w:val="28"/>
           <w:szCs w:val="28"/>
         </w:rPr>
-        <w:t>Q9. Write a program to find the sum of the given series 1+2+3+ . . . . . .(</w:t>
-      </w:r>
+        <w:t xml:space="preserve">Q9. Write a program to find the sum of the given series 1+2+3+ . . . </w:t>
+      </w:r>
+      <w:proofErr w:type="gramStart"/>
+      <w:r>
+        <w:rPr>
+          <w:rFonts w:ascii="Cambria" w:hAnsi="Cambria" w:cstheme="minorHAnsi"/>
+          <w:color w:val="000000" w:themeColor="text1"/>
+          <w:kern w:val="0"/>
+          <w:sz w:val="28"/>
+          <w:szCs w:val="28"/>
+        </w:rPr>
+        <w:t>. . .(</w:t>
+      </w:r>
+      <w:proofErr w:type="gramEnd"/>
       <w:r>
         <w:rPr>
           <w:rFonts w:ascii="Cambria" w:hAnsi="Cambria" w:cstheme="minorHAnsi"/>
@@ -6323,7 +8702,7 @@
     <w:p/>
     <w:p/>
     <w:sectPr>
-      <w:headerReference w:type="default" r:id="rId9"/>
+      <w:headerReference w:type="default" r:id="rId10"/>
       <w:pgSz w:w="12240" w:h="15840"/>
       <w:pgMar w:top="720" w:right="720" w:bottom="720" w:left="720" w:header="720" w:footer="720" w:gutter="0"/>
       <w:cols w:space="720"/>

</xml_diff>